<commit_message>
updated the phase4 and phase8
</commit_message>
<xml_diff>
--- a/Phase4-Validation rules.docx
+++ b/Phase4-Validation rules.docx
@@ -46,6 +46,24 @@
           <w:lang w:val="en-US"/>
         </w:rPr>
         <w:t>1.Validation rule:</w:t>
+      </w:r>
+    </w:p>
+    <w:p>
+      <w:pPr>
+        <w:pStyle w:val="ListParagraph"/>
+        <w:numPr>
+          <w:ilvl w:val="0"/>
+          <w:numId w:val="14"/>
+        </w:numPr>
+        <w:rPr>
+          <w:lang w:val="en-US"/>
+        </w:rPr>
+      </w:pPr>
+      <w:r>
+        <w:rPr>
+          <w:lang w:val="en-US"/>
+        </w:rPr>
+        <w:t>No Past Appointments:</w:t>
       </w:r>
     </w:p>
     <w:p>
@@ -108,12 +126,25 @@
     </w:p>
     <w:p>
       <w:pPr>
-        <w:rPr>
-          <w:rFonts w:ascii="Times New Roman" w:hAnsi="Times New Roman" w:cs="Times New Roman"/>
-          <w:sz w:val="24"/>
-          <w:szCs w:val="24"/>
-        </w:rPr>
-      </w:pPr>
+        <w:pStyle w:val="ListParagraph"/>
+        <w:numPr>
+          <w:ilvl w:val="0"/>
+          <w:numId w:val="14"/>
+        </w:numPr>
+        <w:rPr>
+          <w:rFonts w:ascii="Times New Roman" w:hAnsi="Times New Roman" w:cs="Times New Roman"/>
+          <w:sz w:val="24"/>
+          <w:szCs w:val="24"/>
+        </w:rPr>
+      </w:pPr>
+      <w:r>
+        <w:rPr>
+          <w:rFonts w:ascii="Times New Roman" w:hAnsi="Times New Roman" w:cs="Times New Roman"/>
+          <w:sz w:val="24"/>
+          <w:szCs w:val="24"/>
+        </w:rPr>
+        <w:t>Patient Valid Age Range:</w:t>
+      </w:r>
     </w:p>
     <w:p>
       <w:pPr>
@@ -457,6 +488,116 @@
     </w:p>
     <w:p>
       <w:pPr>
+        <w:pStyle w:val="ListParagraph"/>
+        <w:numPr>
+          <w:ilvl w:val="0"/>
+          <w:numId w:val="16"/>
+        </w:numPr>
+        <w:rPr>
+          <w:rFonts w:ascii="Times New Roman" w:hAnsi="Times New Roman" w:cs="Times New Roman"/>
+          <w:sz w:val="24"/>
+          <w:szCs w:val="24"/>
+        </w:rPr>
+      </w:pPr>
+      <w:r>
+        <w:rPr>
+          <w:rFonts w:ascii="Times New Roman" w:hAnsi="Times New Roman" w:cs="Times New Roman"/>
+          <w:sz w:val="24"/>
+          <w:szCs w:val="24"/>
+        </w:rPr>
+        <w:t>Created lightning Email Template</w:t>
+      </w:r>
+      <w:r>
+        <w:sym w:font="Wingdings" w:char="F0E0"/>
+      </w:r>
+      <w:r>
+        <w:rPr>
+          <w:rFonts w:ascii="Times New Roman" w:hAnsi="Times New Roman" w:cs="Times New Roman"/>
+          <w:sz w:val="24"/>
+          <w:szCs w:val="24"/>
+        </w:rPr>
+        <w:t>Email Appointment confirmation:</w:t>
+      </w:r>
+    </w:p>
+    <w:p>
+      <w:pPr>
+        <w:rPr>
+          <w:rFonts w:ascii="Times New Roman" w:hAnsi="Times New Roman" w:cs="Times New Roman"/>
+          <w:b/>
+          <w:bCs/>
+          <w:sz w:val="24"/>
+          <w:szCs w:val="24"/>
+        </w:rPr>
+      </w:pPr>
+      <w:r>
+        <w:rPr>
+          <w:rFonts w:ascii="Times New Roman" w:hAnsi="Times New Roman" w:cs="Times New Roman"/>
+          <w:b/>
+          <w:bCs/>
+          <w:sz w:val="24"/>
+          <w:szCs w:val="24"/>
+        </w:rPr>
+        <w:drawing>
+          <wp:inline distT="0" distB="0" distL="0" distR="0" wp14:anchorId="4C02E204" wp14:editId="0A8849D8">
+            <wp:extent cx="4236914" cy="2250831"/>
+            <wp:effectExtent l="0" t="0" r="0" b="0"/>
+            <wp:docPr id="1235190126" name="Picture 1"/>
+            <wp:cNvGraphicFramePr>
+              <a:graphicFrameLocks xmlns:a="http://schemas.openxmlformats.org/drawingml/2006/main" noChangeAspect="1"/>
+            </wp:cNvGraphicFramePr>
+            <a:graphic xmlns:a="http://schemas.openxmlformats.org/drawingml/2006/main">
+              <a:graphicData uri="http://schemas.openxmlformats.org/drawingml/2006/picture">
+                <pic:pic xmlns:pic="http://schemas.openxmlformats.org/drawingml/2006/picture">
+                  <pic:nvPicPr>
+                    <pic:cNvPr id="1235190126" name=""/>
+                    <pic:cNvPicPr/>
+                  </pic:nvPicPr>
+                  <pic:blipFill>
+                    <a:blip r:embed="rId7"/>
+                    <a:stretch>
+                      <a:fillRect/>
+                    </a:stretch>
+                  </pic:blipFill>
+                  <pic:spPr>
+                    <a:xfrm>
+                      <a:off x="0" y="0"/>
+                      <a:ext cx="4250641" cy="2258123"/>
+                    </a:xfrm>
+                    <a:prstGeom prst="rect">
+                      <a:avLst/>
+                    </a:prstGeom>
+                  </pic:spPr>
+                </pic:pic>
+              </a:graphicData>
+            </a:graphic>
+          </wp:inline>
+        </w:drawing>
+      </w:r>
+    </w:p>
+    <w:p>
+      <w:pPr>
+        <w:pStyle w:val="ListParagraph"/>
+        <w:numPr>
+          <w:ilvl w:val="0"/>
+          <w:numId w:val="16"/>
+        </w:numPr>
+        <w:rPr>
+          <w:rFonts w:ascii="Times New Roman" w:hAnsi="Times New Roman" w:cs="Times New Roman"/>
+          <w:sz w:val="24"/>
+          <w:szCs w:val="24"/>
+        </w:rPr>
+      </w:pPr>
+      <w:r>
+        <w:rPr>
+          <w:rFonts w:ascii="Times New Roman" w:hAnsi="Times New Roman" w:cs="Times New Roman"/>
+          <w:sz w:val="24"/>
+          <w:szCs w:val="24"/>
+        </w:rPr>
+        <w:t>Design the Email Template with the builder:</w:t>
+      </w:r>
+    </w:p>
+    <w:p>
+      <w:pPr>
         <w:rPr>
           <w:rFonts w:ascii="Times New Roman" w:hAnsi="Times New Roman" w:cs="Times New Roman"/>
           <w:b/>
@@ -488,7 +629,7 @@
                     <pic:cNvPicPr/>
                   </pic:nvPicPr>
                   <pic:blipFill>
-                    <a:blip r:embed="rId7"/>
+                    <a:blip r:embed="rId8"/>
                     <a:stretch>
                       <a:fillRect/>
                     </a:stretch>
@@ -511,6 +652,86 @@
     </w:p>
     <w:p>
       <w:pPr>
+        <w:pStyle w:val="ListParagraph"/>
+        <w:numPr>
+          <w:ilvl w:val="0"/>
+          <w:numId w:val="16"/>
+        </w:numPr>
+        <w:ind w:left="1080"/>
+        <w:rPr>
+          <w:rFonts w:ascii="Times New Roman" w:hAnsi="Times New Roman" w:cs="Times New Roman"/>
+          <w:b/>
+          <w:bCs/>
+          <w:sz w:val="24"/>
+          <w:szCs w:val="24"/>
+        </w:rPr>
+      </w:pPr>
+      <w:r>
+        <w:rPr>
+          <w:rFonts w:ascii="Times New Roman" w:hAnsi="Times New Roman" w:cs="Times New Roman"/>
+          <w:sz w:val="24"/>
+          <w:szCs w:val="24"/>
+        </w:rPr>
+        <w:t>Test Case1:</w:t>
+      </w:r>
+    </w:p>
+    <w:p>
+      <w:pPr>
+        <w:rPr>
+          <w:rFonts w:ascii="Times New Roman" w:hAnsi="Times New Roman" w:cs="Times New Roman"/>
+          <w:b/>
+          <w:bCs/>
+          <w:sz w:val="24"/>
+          <w:szCs w:val="24"/>
+        </w:rPr>
+      </w:pPr>
+      <w:r>
+        <w:rPr>
+          <w:rFonts w:ascii="Times New Roman" w:hAnsi="Times New Roman" w:cs="Times New Roman"/>
+          <w:b/>
+          <w:bCs/>
+          <w:sz w:val="24"/>
+          <w:szCs w:val="24"/>
+        </w:rPr>
+        <w:drawing>
+          <wp:inline distT="0" distB="0" distL="0" distR="0" wp14:anchorId="7D1360D7" wp14:editId="3D09C9E6">
+            <wp:extent cx="4296508" cy="2282490"/>
+            <wp:effectExtent l="0" t="0" r="8890" b="3810"/>
+            <wp:docPr id="426188990" name="Picture 1"/>
+            <wp:cNvGraphicFramePr>
+              <a:graphicFrameLocks xmlns:a="http://schemas.openxmlformats.org/drawingml/2006/main" noChangeAspect="1"/>
+            </wp:cNvGraphicFramePr>
+            <a:graphic xmlns:a="http://schemas.openxmlformats.org/drawingml/2006/main">
+              <a:graphicData uri="http://schemas.openxmlformats.org/drawingml/2006/picture">
+                <pic:pic xmlns:pic="http://schemas.openxmlformats.org/drawingml/2006/picture">
+                  <pic:nvPicPr>
+                    <pic:cNvPr id="426188990" name=""/>
+                    <pic:cNvPicPr/>
+                  </pic:nvPicPr>
+                  <pic:blipFill>
+                    <a:blip r:embed="rId9"/>
+                    <a:stretch>
+                      <a:fillRect/>
+                    </a:stretch>
+                  </pic:blipFill>
+                  <pic:spPr>
+                    <a:xfrm>
+                      <a:off x="0" y="0"/>
+                      <a:ext cx="4310737" cy="2290049"/>
+                    </a:xfrm>
+                    <a:prstGeom prst="rect">
+                      <a:avLst/>
+                    </a:prstGeom>
+                  </pic:spPr>
+                </pic:pic>
+              </a:graphicData>
+            </a:graphic>
+          </wp:inline>
+        </w:drawing>
+      </w:r>
+    </w:p>
+    <w:p>
+      <w:pPr>
         <w:rPr>
           <w:rFonts w:ascii="Times New Roman" w:hAnsi="Times New Roman" w:cs="Times New Roman"/>
           <w:bCs/>
@@ -564,6 +785,7 @@
           <w:sz w:val="24"/>
           <w:szCs w:val="24"/>
         </w:rPr>
+        <w:lastRenderedPageBreak/>
         <w:t>Lightning Email Template</w:t>
       </w:r>
       <w:r>
@@ -652,7 +874,7 @@
                     <pic:cNvPicPr/>
                   </pic:nvPicPr>
                   <pic:blipFill>
-                    <a:blip r:embed="rId8"/>
+                    <a:blip r:embed="rId10"/>
                     <a:stretch>
                       <a:fillRect/>
                     </a:stretch>
@@ -861,18 +1083,118 @@
           <w:rFonts w:ascii="Times New Roman" w:hAnsi="Times New Roman" w:cs="Times New Roman"/>
           <w:b/>
           <w:bCs/>
-          <w:sz w:val="28"/>
-          <w:szCs w:val="28"/>
-        </w:rPr>
-      </w:pPr>
-      <w:r>
-        <w:rPr>
-          <w:rFonts w:ascii="Times New Roman" w:hAnsi="Times New Roman" w:cs="Times New Roman"/>
-          <w:b/>
-          <w:bCs/>
-          <w:sz w:val="28"/>
-          <w:szCs w:val="28"/>
-        </w:rPr>
+          <w:sz w:val="24"/>
+          <w:szCs w:val="24"/>
+        </w:rPr>
+      </w:pPr>
+    </w:p>
+    <w:p>
+      <w:pPr>
+        <w:rPr>
+          <w:rFonts w:ascii="Times New Roman" w:hAnsi="Times New Roman" w:cs="Times New Roman"/>
+          <w:b/>
+          <w:bCs/>
+          <w:sz w:val="24"/>
+          <w:szCs w:val="24"/>
+        </w:rPr>
+      </w:pPr>
+    </w:p>
+    <w:p>
+      <w:pPr>
+        <w:rPr>
+          <w:rFonts w:ascii="Times New Roman" w:hAnsi="Times New Roman" w:cs="Times New Roman"/>
+          <w:b/>
+          <w:bCs/>
+          <w:sz w:val="24"/>
+          <w:szCs w:val="24"/>
+        </w:rPr>
+      </w:pPr>
+    </w:p>
+    <w:p>
+      <w:pPr>
+        <w:rPr>
+          <w:rFonts w:ascii="Times New Roman" w:hAnsi="Times New Roman" w:cs="Times New Roman"/>
+          <w:b/>
+          <w:bCs/>
+          <w:sz w:val="24"/>
+          <w:szCs w:val="24"/>
+        </w:rPr>
+      </w:pPr>
+    </w:p>
+    <w:p>
+      <w:pPr>
+        <w:rPr>
+          <w:rFonts w:ascii="Times New Roman" w:hAnsi="Times New Roman" w:cs="Times New Roman"/>
+          <w:b/>
+          <w:bCs/>
+          <w:sz w:val="24"/>
+          <w:szCs w:val="24"/>
+        </w:rPr>
+      </w:pPr>
+    </w:p>
+    <w:p>
+      <w:pPr>
+        <w:rPr>
+          <w:rFonts w:ascii="Times New Roman" w:hAnsi="Times New Roman" w:cs="Times New Roman"/>
+          <w:b/>
+          <w:bCs/>
+          <w:sz w:val="24"/>
+          <w:szCs w:val="24"/>
+        </w:rPr>
+      </w:pPr>
+    </w:p>
+    <w:p>
+      <w:pPr>
+        <w:rPr>
+          <w:rFonts w:ascii="Times New Roman" w:hAnsi="Times New Roman" w:cs="Times New Roman"/>
+          <w:b/>
+          <w:bCs/>
+          <w:sz w:val="24"/>
+          <w:szCs w:val="24"/>
+        </w:rPr>
+      </w:pPr>
+    </w:p>
+    <w:p>
+      <w:pPr>
+        <w:rPr>
+          <w:rFonts w:ascii="Times New Roman" w:hAnsi="Times New Roman" w:cs="Times New Roman"/>
+          <w:b/>
+          <w:bCs/>
+          <w:sz w:val="24"/>
+          <w:szCs w:val="24"/>
+        </w:rPr>
+      </w:pPr>
+    </w:p>
+    <w:p>
+      <w:pPr>
+        <w:rPr>
+          <w:rFonts w:ascii="Times New Roman" w:hAnsi="Times New Roman" w:cs="Times New Roman"/>
+          <w:b/>
+          <w:bCs/>
+          <w:sz w:val="24"/>
+          <w:szCs w:val="24"/>
+        </w:rPr>
+      </w:pPr>
+    </w:p>
+    <w:p>
+      <w:pPr>
+        <w:rPr>
+          <w:rFonts w:ascii="Times New Roman" w:hAnsi="Times New Roman" w:cs="Times New Roman"/>
+          <w:b/>
+          <w:bCs/>
+          <w:sz w:val="28"/>
+          <w:szCs w:val="28"/>
+        </w:rPr>
+      </w:pPr>
+      <w:r>
+        <w:rPr>
+          <w:rFonts w:ascii="Times New Roman" w:hAnsi="Times New Roman" w:cs="Times New Roman"/>
+          <w:b/>
+          <w:bCs/>
+          <w:sz w:val="28"/>
+          <w:szCs w:val="28"/>
+        </w:rPr>
+        <w:lastRenderedPageBreak/>
         <w:t>6.</w:t>
       </w:r>
       <w:r>
@@ -981,7 +1303,7 @@
                     <pic:cNvPicPr/>
                   </pic:nvPicPr>
                   <pic:blipFill>
-                    <a:blip r:embed="rId9"/>
+                    <a:blip r:embed="rId11"/>
                     <a:stretch>
                       <a:fillRect/>
                     </a:stretch>
@@ -1059,7 +1381,7 @@
                     <pic:cNvPicPr/>
                   </pic:nvPicPr>
                   <pic:blipFill>
-                    <a:blip r:embed="rId10"/>
+                    <a:blip r:embed="rId12"/>
                     <a:stretch>
                       <a:fillRect/>
                     </a:stretch>
@@ -1129,7 +1451,7 @@
                     <pic:cNvPicPr/>
                   </pic:nvPicPr>
                   <pic:blipFill rotWithShape="1">
-                    <a:blip r:embed="rId11"/>
+                    <a:blip r:embed="rId13"/>
                     <a:srcRect b="27139"/>
                     <a:stretch>
                       <a:fillRect/>
@@ -1342,15 +1664,6 @@
       <w:pPr>
         <w:rPr>
           <w:rFonts w:ascii="Times New Roman" w:hAnsi="Times New Roman" w:cs="Times New Roman"/>
-          <w:sz w:val="28"/>
-          <w:szCs w:val="28"/>
-        </w:rPr>
-      </w:pPr>
-    </w:p>
-    <w:p>
-      <w:pPr>
-        <w:rPr>
-          <w:rFonts w:ascii="Times New Roman" w:hAnsi="Times New Roman" w:cs="Times New Roman"/>
           <w:b/>
           <w:bCs/>
           <w:sz w:val="28"/>
@@ -1380,6 +1693,24 @@
     </w:p>
     <w:p>
       <w:pPr>
+        <w:pStyle w:val="ListParagraph"/>
+        <w:numPr>
+          <w:ilvl w:val="0"/>
+          <w:numId w:val="10"/>
+        </w:numPr>
+        <w:rPr>
+          <w:rFonts w:ascii="Times New Roman" w:hAnsi="Times New Roman" w:cs="Times New Roman"/>
+        </w:rPr>
+      </w:pPr>
+      <w:r>
+        <w:rPr>
+          <w:rFonts w:ascii="Times New Roman" w:hAnsi="Times New Roman" w:cs="Times New Roman"/>
+        </w:rPr>
+        <w:t>Created the Approval Process:</w:t>
+      </w:r>
+    </w:p>
+    <w:p>
+      <w:pPr>
         <w:rPr>
           <w:rFonts w:ascii="Times New Roman" w:hAnsi="Times New Roman" w:cs="Times New Roman"/>
           <w:b/>
@@ -1398,8 +1729,8 @@
           <w:szCs w:val="28"/>
         </w:rPr>
         <w:drawing>
-          <wp:inline distT="0" distB="0" distL="0" distR="0" wp14:anchorId="57134463" wp14:editId="7CB43474">
-            <wp:extent cx="4927600" cy="2617753"/>
+          <wp:inline distT="0" distB="0" distL="0" distR="0" wp14:anchorId="57134463" wp14:editId="60D08406">
+            <wp:extent cx="4089400" cy="2172465"/>
             <wp:effectExtent l="0" t="0" r="6350" b="0"/>
             <wp:docPr id="212976541" name="Picture 1"/>
             <wp:cNvGraphicFramePr>
@@ -1413,7 +1744,7 @@
                     <pic:cNvPicPr/>
                   </pic:nvPicPr>
                   <pic:blipFill>
-                    <a:blip r:embed="rId12"/>
+                    <a:blip r:embed="rId14"/>
                     <a:stretch>
                       <a:fillRect/>
                     </a:stretch>
@@ -1421,7 +1752,7 @@
                   <pic:spPr>
                     <a:xfrm>
                       <a:off x="0" y="0"/>
-                      <a:ext cx="4933233" cy="2620745"/>
+                      <a:ext cx="4112508" cy="2184741"/>
                     </a:xfrm>
                     <a:prstGeom prst="rect">
                       <a:avLst/>
@@ -1444,20 +1775,521 @@
           <w:szCs w:val="28"/>
         </w:rPr>
       </w:pPr>
-      <w:r>
-        <w:rPr>
-          <w:rFonts w:ascii="Times New Roman" w:hAnsi="Times New Roman" w:cs="Times New Roman"/>
-          <w:b/>
-          <w:bCs/>
+    </w:p>
+    <w:p>
+      <w:pPr>
+        <w:rPr>
+          <w:rFonts w:ascii="Times New Roman" w:hAnsi="Times New Roman" w:cs="Times New Roman"/>
+          <w:b/>
+          <w:bCs/>
+          <w:sz w:val="28"/>
+          <w:szCs w:val="28"/>
+        </w:rPr>
+      </w:pPr>
+    </w:p>
+    <w:p>
+      <w:pPr>
+        <w:rPr>
+          <w:rFonts w:ascii="Times New Roman" w:hAnsi="Times New Roman" w:cs="Times New Roman"/>
+          <w:b/>
+          <w:bCs/>
+          <w:sz w:val="28"/>
+          <w:szCs w:val="28"/>
+        </w:rPr>
+      </w:pPr>
+    </w:p>
+    <w:p>
+      <w:pPr>
+        <w:rPr>
+          <w:rFonts w:ascii="Times New Roman" w:hAnsi="Times New Roman" w:cs="Times New Roman"/>
+          <w:b/>
+          <w:bCs/>
+          <w:sz w:val="28"/>
+          <w:szCs w:val="28"/>
+        </w:rPr>
+      </w:pPr>
+    </w:p>
+    <w:p>
+      <w:pPr>
+        <w:pStyle w:val="ListParagraph"/>
+        <w:numPr>
+          <w:ilvl w:val="0"/>
+          <w:numId w:val="10"/>
+        </w:numPr>
+      </w:pPr>
+      <w:r>
+        <w:lastRenderedPageBreak/>
+        <w:t>Initial Submission Action:</w:t>
+      </w:r>
+    </w:p>
+    <w:p>
+      <w:pPr>
+        <w:pStyle w:val="ListParagraph"/>
+        <w:numPr>
+          <w:ilvl w:val="0"/>
+          <w:numId w:val="11"/>
+        </w:numPr>
+      </w:pPr>
+      <w:r>
+        <w:t xml:space="preserve">Email Alert </w:t>
+      </w:r>
+      <w:proofErr w:type="spellStart"/>
+      <w:r>
+        <w:t>alert</w:t>
+      </w:r>
+      <w:proofErr w:type="spellEnd"/>
+      <w:r>
+        <w:t xml:space="preserve"> is created with the name Please Approve</w:t>
+      </w:r>
+    </w:p>
+    <w:p>
+      <w:r>
+        <w:rPr>
           <w:noProof/>
-          <w:sz w:val="28"/>
-          <w:szCs w:val="28"/>
-        </w:rPr>
+        </w:rPr>
+        <w:drawing>
+          <wp:inline distT="0" distB="0" distL="0" distR="0" wp14:anchorId="55F68039" wp14:editId="2DAD6304">
+            <wp:extent cx="4207490" cy="2235200"/>
+            <wp:effectExtent l="0" t="0" r="3175" b="0"/>
+            <wp:docPr id="478662647" name="Picture 1"/>
+            <wp:cNvGraphicFramePr>
+              <a:graphicFrameLocks xmlns:a="http://schemas.openxmlformats.org/drawingml/2006/main" noChangeAspect="1"/>
+            </wp:cNvGraphicFramePr>
+            <a:graphic xmlns:a="http://schemas.openxmlformats.org/drawingml/2006/main">
+              <a:graphicData uri="http://schemas.openxmlformats.org/drawingml/2006/picture">
+                <pic:pic xmlns:pic="http://schemas.openxmlformats.org/drawingml/2006/picture">
+                  <pic:nvPicPr>
+                    <pic:cNvPr id="478662647" name=""/>
+                    <pic:cNvPicPr/>
+                  </pic:nvPicPr>
+                  <pic:blipFill>
+                    <a:blip r:embed="rId15"/>
+                    <a:stretch>
+                      <a:fillRect/>
+                    </a:stretch>
+                  </pic:blipFill>
+                  <pic:spPr>
+                    <a:xfrm>
+                      <a:off x="0" y="0"/>
+                      <a:ext cx="4215184" cy="2239287"/>
+                    </a:xfrm>
+                    <a:prstGeom prst="rect">
+                      <a:avLst/>
+                    </a:prstGeom>
+                  </pic:spPr>
+                </pic:pic>
+              </a:graphicData>
+            </a:graphic>
+          </wp:inline>
+        </w:drawing>
+      </w:r>
+    </w:p>
+    <w:p>
+      <w:pPr>
+        <w:pStyle w:val="ListParagraph"/>
+        <w:numPr>
+          <w:ilvl w:val="0"/>
+          <w:numId w:val="10"/>
+        </w:numPr>
+        <w:rPr>
+          <w:rFonts w:ascii="Times New Roman" w:hAnsi="Times New Roman" w:cs="Times New Roman"/>
+        </w:rPr>
+      </w:pPr>
+      <w:r>
+        <w:rPr>
+          <w:rFonts w:ascii="Times New Roman" w:hAnsi="Times New Roman" w:cs="Times New Roman"/>
+        </w:rPr>
+        <w:t>Approval Steps:</w:t>
+      </w:r>
+    </w:p>
+    <w:p>
+      <w:pPr>
+        <w:pStyle w:val="ListParagraph"/>
+        <w:numPr>
+          <w:ilvl w:val="0"/>
+          <w:numId w:val="11"/>
+        </w:numPr>
+        <w:rPr>
+          <w:rFonts w:ascii="Times New Roman" w:hAnsi="Times New Roman" w:cs="Times New Roman"/>
+        </w:rPr>
+      </w:pPr>
+      <w:r>
+        <w:rPr>
+          <w:rFonts w:ascii="Times New Roman" w:hAnsi="Times New Roman" w:cs="Times New Roman"/>
+        </w:rPr>
+        <w:t xml:space="preserve">Two approval steps created with names </w:t>
+      </w:r>
+      <w:proofErr w:type="gramStart"/>
+      <w:r>
+        <w:rPr>
+          <w:rFonts w:ascii="Times New Roman" w:hAnsi="Times New Roman" w:cs="Times New Roman"/>
+        </w:rPr>
+        <w:t>1.Doctor</w:t>
+      </w:r>
+      <w:proofErr w:type="gramEnd"/>
+      <w:r>
+        <w:rPr>
+          <w:rFonts w:ascii="Times New Roman" w:hAnsi="Times New Roman" w:cs="Times New Roman"/>
+        </w:rPr>
+        <w:t xml:space="preserve"> Review ,</w:t>
+      </w:r>
+      <w:proofErr w:type="gramStart"/>
+      <w:r>
+        <w:rPr>
+          <w:rFonts w:ascii="Times New Roman" w:hAnsi="Times New Roman" w:cs="Times New Roman"/>
+        </w:rPr>
+        <w:t>2.Department</w:t>
+      </w:r>
+      <w:proofErr w:type="gramEnd"/>
+      <w:r>
+        <w:rPr>
+          <w:rFonts w:ascii="Times New Roman" w:hAnsi="Times New Roman" w:cs="Times New Roman"/>
+        </w:rPr>
+        <w:t xml:space="preserve"> head Approval</w:t>
+      </w:r>
+    </w:p>
+    <w:p>
+      <w:pPr>
+        <w:pStyle w:val="ListParagraph"/>
+        <w:rPr>
+          <w:rFonts w:ascii="Times New Roman" w:hAnsi="Times New Roman" w:cs="Times New Roman"/>
+          <w:b/>
+          <w:bCs/>
+        </w:rPr>
+      </w:pPr>
+      <w:r>
+        <w:rPr>
+          <w:rFonts w:ascii="Times New Roman" w:hAnsi="Times New Roman" w:cs="Times New Roman"/>
+        </w:rPr>
+        <w:t>Formula-1:</w:t>
+      </w:r>
+      <w:r>
+        <w:rPr>
+          <w:rFonts w:ascii="Times New Roman" w:eastAsia="Times New Roman" w:hAnsi="Times New Roman" w:cs="Times New Roman"/>
+          <w:color w:val="333333"/>
+          <w:kern w:val="0"/>
+          <w:sz w:val="18"/>
+          <w:szCs w:val="18"/>
+          <w:lang w:eastAsia="en-IN"/>
+          <w14:ligatures w14:val="none"/>
+        </w:rPr>
+        <w:t xml:space="preserve"> </w:t>
+      </w:r>
+      <w:r>
+        <w:rPr>
+          <w:rFonts w:ascii="Times New Roman" w:hAnsi="Times New Roman" w:cs="Times New Roman"/>
+        </w:rPr>
+        <w:t xml:space="preserve">Prescription: Approval </w:t>
+      </w:r>
+      <w:proofErr w:type="spellStart"/>
+      <w:r>
+        <w:rPr>
+          <w:rFonts w:ascii="Times New Roman" w:hAnsi="Times New Roman" w:cs="Times New Roman"/>
+        </w:rPr>
+        <w:t>StatusequalsApproved</w:t>
+      </w:r>
+      <w:proofErr w:type="spellEnd"/>
+      <w:r>
+        <w:rPr>
+          <w:rFonts w:ascii="Times New Roman" w:hAnsi="Times New Roman" w:cs="Times New Roman"/>
+        </w:rPr>
+        <w:t xml:space="preserve"> by </w:t>
+      </w:r>
+      <w:proofErr w:type="gramStart"/>
+      <w:r>
+        <w:rPr>
+          <w:rFonts w:ascii="Times New Roman" w:hAnsi="Times New Roman" w:cs="Times New Roman"/>
+        </w:rPr>
+        <w:t>Doctor </w:t>
+      </w:r>
+      <w:r>
+        <w:rPr>
+          <w:rFonts w:ascii="Times New Roman" w:hAnsi="Times New Roman" w:cs="Times New Roman"/>
+          <w:b/>
+          <w:bCs/>
+        </w:rPr>
+        <w:t>,</w:t>
+      </w:r>
+      <w:proofErr w:type="gramEnd"/>
+      <w:r>
+        <w:rPr>
+          <w:rFonts w:ascii="Times New Roman" w:hAnsi="Times New Roman" w:cs="Times New Roman"/>
+          <w:b/>
+          <w:bCs/>
+        </w:rPr>
+        <w:t xml:space="preserve"> else Approve</w:t>
+      </w:r>
+    </w:p>
+    <w:p>
+      <w:pPr>
+        <w:pStyle w:val="ListParagraph"/>
+        <w:rPr>
+          <w:rFonts w:ascii="Times New Roman" w:hAnsi="Times New Roman" w:cs="Times New Roman"/>
+          <w:b/>
+          <w:bCs/>
+        </w:rPr>
+      </w:pPr>
+      <w:r>
+        <w:rPr>
+          <w:rFonts w:ascii="Times New Roman" w:hAnsi="Times New Roman" w:cs="Times New Roman"/>
+        </w:rPr>
+        <w:t>Formula-2:</w:t>
+      </w:r>
+      <w:r>
+        <w:rPr>
+          <w:rFonts w:ascii="Times New Roman" w:hAnsi="Times New Roman" w:cs="Times New Roman"/>
+          <w:color w:val="333333"/>
+          <w:sz w:val="18"/>
+          <w:szCs w:val="18"/>
+        </w:rPr>
+        <w:t xml:space="preserve"> </w:t>
+      </w:r>
+      <w:r>
+        <w:rPr>
+          <w:rFonts w:ascii="Times New Roman" w:eastAsia="Times New Roman" w:hAnsi="Times New Roman" w:cs="Times New Roman"/>
+          <w:color w:val="333333"/>
+          <w:kern w:val="0"/>
+          <w:lang w:eastAsia="en-IN"/>
+          <w14:ligatures w14:val="none"/>
+        </w:rPr>
+        <w:t xml:space="preserve">Prescription: Total </w:t>
+      </w:r>
+      <w:proofErr w:type="spellStart"/>
+      <w:r>
+        <w:rPr>
+          <w:rFonts w:ascii="Times New Roman" w:eastAsia="Times New Roman" w:hAnsi="Times New Roman" w:cs="Times New Roman"/>
+          <w:color w:val="333333"/>
+          <w:kern w:val="0"/>
+          <w:lang w:eastAsia="en-IN"/>
+          <w14:ligatures w14:val="none"/>
+        </w:rPr>
+        <w:t>Cost</w:t>
+      </w:r>
+      <w:r>
+        <w:rPr>
+          <w:rFonts w:ascii="Times New Roman" w:eastAsia="Times New Roman" w:hAnsi="Times New Roman" w:cs="Times New Roman"/>
+          <w:caps/>
+          <w:color w:val="333333"/>
+          <w:kern w:val="0"/>
+          <w:lang w:eastAsia="en-IN"/>
+          <w14:ligatures w14:val="none"/>
+        </w:rPr>
+        <w:t>greater</w:t>
+      </w:r>
+      <w:proofErr w:type="spellEnd"/>
+      <w:r>
+        <w:rPr>
+          <w:rFonts w:ascii="Times New Roman" w:eastAsia="Times New Roman" w:hAnsi="Times New Roman" w:cs="Times New Roman"/>
+          <w:caps/>
+          <w:color w:val="333333"/>
+          <w:kern w:val="0"/>
+          <w:lang w:eastAsia="en-IN"/>
+          <w14:ligatures w14:val="none"/>
+        </w:rPr>
+        <w:t xml:space="preserve"> or equal</w:t>
+      </w:r>
+      <w:r>
+        <w:rPr>
+          <w:rFonts w:ascii="Times New Roman" w:eastAsia="Times New Roman" w:hAnsi="Times New Roman" w:cs="Times New Roman"/>
+          <w:color w:val="333333"/>
+          <w:kern w:val="0"/>
+          <w:lang w:eastAsia="en-IN"/>
+          <w14:ligatures w14:val="none"/>
+        </w:rPr>
+        <w:t>5000</w:t>
+      </w:r>
+    </w:p>
+    <w:p>
+      <w:r>
+        <w:rPr>
+          <w:noProof/>
+        </w:rPr>
+        <w:drawing>
+          <wp:inline distT="0" distB="0" distL="0" distR="0" wp14:anchorId="046E8B6B" wp14:editId="5D16A807">
+            <wp:extent cx="4195445" cy="2228801"/>
+            <wp:effectExtent l="0" t="0" r="0" b="635"/>
+            <wp:docPr id="895828167" name="Picture 1"/>
+            <wp:cNvGraphicFramePr>
+              <a:graphicFrameLocks xmlns:a="http://schemas.openxmlformats.org/drawingml/2006/main" noChangeAspect="1"/>
+            </wp:cNvGraphicFramePr>
+            <a:graphic xmlns:a="http://schemas.openxmlformats.org/drawingml/2006/main">
+              <a:graphicData uri="http://schemas.openxmlformats.org/drawingml/2006/picture">
+                <pic:pic xmlns:pic="http://schemas.openxmlformats.org/drawingml/2006/picture">
+                  <pic:nvPicPr>
+                    <pic:cNvPr id="895828167" name=""/>
+                    <pic:cNvPicPr/>
+                  </pic:nvPicPr>
+                  <pic:blipFill>
+                    <a:blip r:embed="rId16"/>
+                    <a:stretch>
+                      <a:fillRect/>
+                    </a:stretch>
+                  </pic:blipFill>
+                  <pic:spPr>
+                    <a:xfrm>
+                      <a:off x="0" y="0"/>
+                      <a:ext cx="4212912" cy="2238080"/>
+                    </a:xfrm>
+                    <a:prstGeom prst="rect">
+                      <a:avLst/>
+                    </a:prstGeom>
+                  </pic:spPr>
+                </pic:pic>
+              </a:graphicData>
+            </a:graphic>
+          </wp:inline>
+        </w:drawing>
+      </w:r>
+    </w:p>
+    <w:p>
+      <w:pPr>
+        <w:pStyle w:val="ListParagraph"/>
+        <w:numPr>
+          <w:ilvl w:val="0"/>
+          <w:numId w:val="10"/>
+        </w:numPr>
+      </w:pPr>
+      <w:r>
+        <w:t>Final Approval Action:</w:t>
+      </w:r>
+    </w:p>
+    <w:p>
+      <w:pPr>
+        <w:pStyle w:val="ListParagraph"/>
+        <w:numPr>
+          <w:ilvl w:val="0"/>
+          <w:numId w:val="11"/>
+        </w:numPr>
+      </w:pPr>
+      <w:r>
+        <w:t xml:space="preserve">Created the Please Approve </w:t>
+      </w:r>
+    </w:p>
+    <w:p>
+      <w:r>
+        <w:rPr>
+          <w:noProof/>
+        </w:rPr>
+        <w:drawing>
+          <wp:inline distT="0" distB="0" distL="0" distR="0" wp14:anchorId="098FE479" wp14:editId="26159FB2">
+            <wp:extent cx="4152900" cy="2206199"/>
+            <wp:effectExtent l="0" t="0" r="0" b="3810"/>
+            <wp:docPr id="1738095043" name="Picture 1"/>
+            <wp:cNvGraphicFramePr>
+              <a:graphicFrameLocks xmlns:a="http://schemas.openxmlformats.org/drawingml/2006/main" noChangeAspect="1"/>
+            </wp:cNvGraphicFramePr>
+            <a:graphic xmlns:a="http://schemas.openxmlformats.org/drawingml/2006/main">
+              <a:graphicData uri="http://schemas.openxmlformats.org/drawingml/2006/picture">
+                <pic:pic xmlns:pic="http://schemas.openxmlformats.org/drawingml/2006/picture">
+                  <pic:nvPicPr>
+                    <pic:cNvPr id="1738095043" name=""/>
+                    <pic:cNvPicPr/>
+                  </pic:nvPicPr>
+                  <pic:blipFill>
+                    <a:blip r:embed="rId15"/>
+                    <a:stretch>
+                      <a:fillRect/>
+                    </a:stretch>
+                  </pic:blipFill>
+                  <pic:spPr>
+                    <a:xfrm>
+                      <a:off x="0" y="0"/>
+                      <a:ext cx="4169628" cy="2215086"/>
+                    </a:xfrm>
+                    <a:prstGeom prst="rect">
+                      <a:avLst/>
+                    </a:prstGeom>
+                  </pic:spPr>
+                </pic:pic>
+              </a:graphicData>
+            </a:graphic>
+          </wp:inline>
+        </w:drawing>
+      </w:r>
+    </w:p>
+    <w:p>
+      <w:pPr>
+        <w:pStyle w:val="ListParagraph"/>
+        <w:numPr>
+          <w:ilvl w:val="0"/>
+          <w:numId w:val="11"/>
+        </w:numPr>
+      </w:pPr>
+      <w:r>
         <w:lastRenderedPageBreak/>
+        <w:t>A field update created in the Final Approval process</w:t>
+      </w:r>
+    </w:p>
+    <w:p>
+      <w:r>
+        <w:rPr>
+          <w:noProof/>
+        </w:rPr>
         <w:drawing>
-          <wp:inline distT="0" distB="0" distL="0" distR="0" wp14:anchorId="4896D774" wp14:editId="32F0F4A3">
-            <wp:extent cx="5731510" cy="3044825"/>
-            <wp:effectExtent l="0" t="0" r="2540" b="3175"/>
+          <wp:inline distT="0" distB="0" distL="0" distR="0" wp14:anchorId="61123A6A" wp14:editId="6AE8F423">
+            <wp:extent cx="4219443" cy="2241550"/>
+            <wp:effectExtent l="0" t="0" r="0" b="6350"/>
+            <wp:docPr id="527093465" name="Picture 1"/>
+            <wp:cNvGraphicFramePr>
+              <a:graphicFrameLocks xmlns:a="http://schemas.openxmlformats.org/drawingml/2006/main" noChangeAspect="1"/>
+            </wp:cNvGraphicFramePr>
+            <a:graphic xmlns:a="http://schemas.openxmlformats.org/drawingml/2006/main">
+              <a:graphicData uri="http://schemas.openxmlformats.org/drawingml/2006/picture">
+                <pic:pic xmlns:pic="http://schemas.openxmlformats.org/drawingml/2006/picture">
+                  <pic:nvPicPr>
+                    <pic:cNvPr id="527093465" name=""/>
+                    <pic:cNvPicPr/>
+                  </pic:nvPicPr>
+                  <pic:blipFill>
+                    <a:blip r:embed="rId17"/>
+                    <a:stretch>
+                      <a:fillRect/>
+                    </a:stretch>
+                  </pic:blipFill>
+                  <pic:spPr>
+                    <a:xfrm>
+                      <a:off x="0" y="0"/>
+                      <a:ext cx="4226693" cy="2245401"/>
+                    </a:xfrm>
+                    <a:prstGeom prst="rect">
+                      <a:avLst/>
+                    </a:prstGeom>
+                  </pic:spPr>
+                </pic:pic>
+              </a:graphicData>
+            </a:graphic>
+          </wp:inline>
+        </w:drawing>
+      </w:r>
+    </w:p>
+    <w:p>
+      <w:r>
+        <w:t>As same final Rejection also Created with the Rejected Named Field Update.</w:t>
+      </w:r>
+    </w:p>
+    <w:p>
+      <w:pPr>
+        <w:rPr>
+          <w:rFonts w:ascii="Times New Roman" w:hAnsi="Times New Roman" w:cs="Times New Roman"/>
+          <w:b/>
+          <w:bCs/>
+          <w:sz w:val="28"/>
+          <w:szCs w:val="28"/>
+        </w:rPr>
+      </w:pPr>
+      <w:r>
+        <w:rPr>
+          <w:rFonts w:ascii="Times New Roman" w:hAnsi="Times New Roman" w:cs="Times New Roman"/>
+          <w:b/>
+          <w:bCs/>
+          <w:noProof/>
+          <w:sz w:val="28"/>
+          <w:szCs w:val="28"/>
+        </w:rPr>
+        <w:drawing>
+          <wp:inline distT="0" distB="0" distL="0" distR="0" wp14:anchorId="4896D774" wp14:editId="6491C339">
+            <wp:extent cx="4195537" cy="2228850"/>
+            <wp:effectExtent l="0" t="0" r="0" b="0"/>
             <wp:docPr id="234786984" name="Picture 1"/>
             <wp:cNvGraphicFramePr>
               <a:graphicFrameLocks xmlns:a="http://schemas.openxmlformats.org/drawingml/2006/main" noChangeAspect="1"/>
@@ -1470,7 +2302,7 @@
                     <pic:cNvPicPr/>
                   </pic:nvPicPr>
                   <pic:blipFill>
-                    <a:blip r:embed="rId13"/>
+                    <a:blip r:embed="rId18"/>
                     <a:stretch>
                       <a:fillRect/>
                     </a:stretch>
@@ -1478,7 +2310,7 @@
                   <pic:spPr>
                     <a:xfrm>
                       <a:off x="0" y="0"/>
-                      <a:ext cx="5731510" cy="3044825"/>
+                      <a:ext cx="4198689" cy="2230525"/>
                     </a:xfrm>
                     <a:prstGeom prst="rect">
                       <a:avLst/>
@@ -1493,14 +2325,15 @@
     </w:p>
     <w:p>
       <w:pPr>
-        <w:rPr>
-          <w:rFonts w:ascii="Times New Roman" w:hAnsi="Times New Roman" w:cs="Times New Roman"/>
-          <w:b/>
-          <w:bCs/>
-          <w:sz w:val="28"/>
-          <w:szCs w:val="28"/>
-        </w:rPr>
-      </w:pPr>
+        <w:pStyle w:val="ListParagraph"/>
+        <w:numPr>
+          <w:ilvl w:val="0"/>
+          <w:numId w:val="10"/>
+        </w:numPr>
+      </w:pPr>
+      <w:r>
+        <w:t>Finally check the Approval process in the doctor page and approved the new prescription is Directly sent to mail.</w:t>
+      </w:r>
     </w:p>
     <w:p>
       <w:pPr>
@@ -1522,9 +2355,9 @@
           <w:szCs w:val="28"/>
         </w:rPr>
         <w:drawing>
-          <wp:inline distT="0" distB="0" distL="0" distR="0" wp14:anchorId="7E26E509" wp14:editId="509B889C">
-            <wp:extent cx="5731510" cy="3044825"/>
-            <wp:effectExtent l="0" t="0" r="2540" b="3175"/>
+          <wp:inline distT="0" distB="0" distL="0" distR="0" wp14:anchorId="7E26E509" wp14:editId="20B11E7A">
+            <wp:extent cx="4235450" cy="2250053"/>
+            <wp:effectExtent l="0" t="0" r="0" b="0"/>
             <wp:docPr id="1220295519" name="Picture 1"/>
             <wp:cNvGraphicFramePr>
               <a:graphicFrameLocks xmlns:a="http://schemas.openxmlformats.org/drawingml/2006/main" noChangeAspect="1"/>
@@ -1537,7 +2370,7 @@
                     <pic:cNvPicPr/>
                   </pic:nvPicPr>
                   <pic:blipFill>
-                    <a:blip r:embed="rId14"/>
+                    <a:blip r:embed="rId19"/>
                     <a:stretch>
                       <a:fillRect/>
                     </a:stretch>
@@ -1545,7 +2378,7 @@
                   <pic:spPr>
                     <a:xfrm>
                       <a:off x="0" y="0"/>
-                      <a:ext cx="5731510" cy="3044825"/>
+                      <a:ext cx="4240637" cy="2252808"/>
                     </a:xfrm>
                     <a:prstGeom prst="rect">
                       <a:avLst/>
@@ -1604,6 +2437,7 @@
           <w:ilvl w:val="0"/>
           <w:numId w:val="8"/>
         </w:numPr>
+        <w:spacing w:line="240" w:lineRule="auto"/>
         <w:rPr>
           <w:rFonts w:ascii="Times New Roman" w:hAnsi="Times New Roman" w:cs="Times New Roman"/>
           <w:bCs/>
@@ -1620,6 +2454,7 @@
           <w:sz w:val="24"/>
           <w:szCs w:val="24"/>
         </w:rPr>
+        <w:lastRenderedPageBreak/>
         <w:t>TM_Prescription_Approval</w:t>
       </w:r>
       <w:proofErr w:type="spellEnd"/>
@@ -1639,6 +2474,7 @@
           <w:ilvl w:val="0"/>
           <w:numId w:val="8"/>
         </w:numPr>
+        <w:spacing w:line="240" w:lineRule="auto"/>
         <w:rPr>
           <w:rFonts w:ascii="Times New Roman" w:hAnsi="Times New Roman" w:cs="Times New Roman"/>
           <w:bCs/>
@@ -1662,6 +2498,7 @@
           <w:ilvl w:val="0"/>
           <w:numId w:val="8"/>
         </w:numPr>
+        <w:spacing w:line="240" w:lineRule="auto"/>
         <w:rPr>
           <w:rFonts w:ascii="Times New Roman" w:hAnsi="Times New Roman" w:cs="Times New Roman"/>
           <w:bCs/>
@@ -1740,9 +2577,9 @@
           <w:szCs w:val="28"/>
         </w:rPr>
         <w:drawing>
-          <wp:inline distT="0" distB="0" distL="0" distR="0" wp14:anchorId="13616F5C" wp14:editId="5339E976">
-            <wp:extent cx="5731510" cy="3044825"/>
-            <wp:effectExtent l="0" t="0" r="2540" b="3175"/>
+          <wp:inline distT="0" distB="0" distL="0" distR="0" wp14:anchorId="13616F5C" wp14:editId="04BBC322">
+            <wp:extent cx="3597882" cy="1911350"/>
+            <wp:effectExtent l="0" t="0" r="3175" b="0"/>
             <wp:docPr id="124773358" name="Picture 1"/>
             <wp:cNvGraphicFramePr>
               <a:graphicFrameLocks xmlns:a="http://schemas.openxmlformats.org/drawingml/2006/main" noChangeAspect="1"/>
@@ -1755,7 +2592,7 @@
                     <pic:cNvPicPr/>
                   </pic:nvPicPr>
                   <pic:blipFill>
-                    <a:blip r:embed="rId15"/>
+                    <a:blip r:embed="rId20"/>
                     <a:stretch>
                       <a:fillRect/>
                     </a:stretch>
@@ -1763,7 +2600,7 @@
                   <pic:spPr>
                     <a:xfrm>
                       <a:off x="0" y="0"/>
-                      <a:ext cx="5731510" cy="3044825"/>
+                      <a:ext cx="3606356" cy="1915852"/>
                     </a:xfrm>
                     <a:prstGeom prst="rect">
                       <a:avLst/>
@@ -1795,6 +2632,481 @@
     </w:p>
     <w:p>
       <w:pPr>
+        <w:pStyle w:val="ListParagraph"/>
+        <w:numPr>
+          <w:ilvl w:val="0"/>
+          <w:numId w:val="12"/>
+        </w:numPr>
+        <w:rPr>
+          <w:rFonts w:ascii="Times New Roman" w:hAnsi="Times New Roman" w:cs="Times New Roman"/>
+          <w:sz w:val="24"/>
+          <w:szCs w:val="24"/>
+        </w:rPr>
+      </w:pPr>
+      <w:r>
+        <w:rPr>
+          <w:rFonts w:ascii="Times New Roman" w:hAnsi="Times New Roman" w:cs="Times New Roman"/>
+          <w:sz w:val="24"/>
+          <w:szCs w:val="24"/>
+        </w:rPr>
+        <w:t>Selected the Get Record and used the given filter</w:t>
+      </w:r>
+    </w:p>
+    <w:p>
+      <w:pPr>
+        <w:rPr>
+          <w:rFonts w:ascii="Times New Roman" w:hAnsi="Times New Roman" w:cs="Times New Roman"/>
+          <w:b/>
+          <w:bCs/>
+          <w:sz w:val="28"/>
+          <w:szCs w:val="28"/>
+        </w:rPr>
+      </w:pPr>
+      <w:r>
+        <w:rPr>
+          <w:rFonts w:ascii="Times New Roman" w:hAnsi="Times New Roman" w:cs="Times New Roman"/>
+          <w:b/>
+          <w:bCs/>
+          <w:noProof/>
+          <w:sz w:val="28"/>
+          <w:szCs w:val="28"/>
+        </w:rPr>
+        <w:drawing>
+          <wp:inline distT="0" distB="0" distL="0" distR="0" wp14:anchorId="3F269C7D" wp14:editId="21659F12">
+            <wp:extent cx="3390900" cy="1801392"/>
+            <wp:effectExtent l="0" t="0" r="0" b="8890"/>
+            <wp:docPr id="1594027164" name="Picture 1"/>
+            <wp:cNvGraphicFramePr>
+              <a:graphicFrameLocks xmlns:a="http://schemas.openxmlformats.org/drawingml/2006/main" noChangeAspect="1"/>
+            </wp:cNvGraphicFramePr>
+            <a:graphic xmlns:a="http://schemas.openxmlformats.org/drawingml/2006/main">
+              <a:graphicData uri="http://schemas.openxmlformats.org/drawingml/2006/picture">
+                <pic:pic xmlns:pic="http://schemas.openxmlformats.org/drawingml/2006/picture">
+                  <pic:nvPicPr>
+                    <pic:cNvPr id="1594027164" name=""/>
+                    <pic:cNvPicPr/>
+                  </pic:nvPicPr>
+                  <pic:blipFill>
+                    <a:blip r:embed="rId21"/>
+                    <a:stretch>
+                      <a:fillRect/>
+                    </a:stretch>
+                  </pic:blipFill>
+                  <pic:spPr>
+                    <a:xfrm>
+                      <a:off x="0" y="0"/>
+                      <a:ext cx="3397042" cy="1804655"/>
+                    </a:xfrm>
+                    <a:prstGeom prst="rect">
+                      <a:avLst/>
+                    </a:prstGeom>
+                  </pic:spPr>
+                </pic:pic>
+              </a:graphicData>
+            </a:graphic>
+          </wp:inline>
+        </w:drawing>
+      </w:r>
+    </w:p>
+    <w:p>
+      <w:pPr>
+        <w:rPr>
+          <w:rFonts w:ascii="Times New Roman" w:hAnsi="Times New Roman" w:cs="Times New Roman"/>
+          <w:b/>
+          <w:bCs/>
+          <w:sz w:val="28"/>
+          <w:szCs w:val="28"/>
+        </w:rPr>
+      </w:pPr>
+    </w:p>
+    <w:p>
+      <w:pPr>
+        <w:rPr>
+          <w:rFonts w:ascii="Times New Roman" w:hAnsi="Times New Roman" w:cs="Times New Roman"/>
+          <w:b/>
+          <w:bCs/>
+          <w:sz w:val="28"/>
+          <w:szCs w:val="28"/>
+        </w:rPr>
+      </w:pPr>
+    </w:p>
+    <w:p>
+      <w:pPr>
+        <w:rPr>
+          <w:rFonts w:ascii="Times New Roman" w:hAnsi="Times New Roman" w:cs="Times New Roman"/>
+          <w:b/>
+          <w:bCs/>
+          <w:sz w:val="28"/>
+          <w:szCs w:val="28"/>
+        </w:rPr>
+      </w:pPr>
+    </w:p>
+    <w:p>
+      <w:pPr>
+        <w:rPr>
+          <w:rFonts w:ascii="Times New Roman" w:hAnsi="Times New Roman" w:cs="Times New Roman"/>
+          <w:b/>
+          <w:bCs/>
+          <w:sz w:val="28"/>
+          <w:szCs w:val="28"/>
+        </w:rPr>
+      </w:pPr>
+    </w:p>
+    <w:p>
+      <w:pPr>
+        <w:rPr>
+          <w:rFonts w:ascii="Times New Roman" w:hAnsi="Times New Roman" w:cs="Times New Roman"/>
+          <w:b/>
+          <w:bCs/>
+          <w:sz w:val="28"/>
+          <w:szCs w:val="28"/>
+        </w:rPr>
+      </w:pPr>
+    </w:p>
+    <w:p>
+      <w:pPr>
+        <w:rPr>
+          <w:rFonts w:ascii="Times New Roman" w:hAnsi="Times New Roman" w:cs="Times New Roman"/>
+          <w:b/>
+          <w:bCs/>
+          <w:sz w:val="28"/>
+          <w:szCs w:val="28"/>
+        </w:rPr>
+      </w:pPr>
+    </w:p>
+    <w:p>
+      <w:pPr>
+        <w:rPr>
+          <w:rFonts w:ascii="Times New Roman" w:hAnsi="Times New Roman" w:cs="Times New Roman"/>
+          <w:b/>
+          <w:bCs/>
+          <w:sz w:val="28"/>
+          <w:szCs w:val="28"/>
+        </w:rPr>
+      </w:pPr>
+    </w:p>
+    <w:p>
+      <w:pPr>
+        <w:pStyle w:val="ListParagraph"/>
+        <w:numPr>
+          <w:ilvl w:val="0"/>
+          <w:numId w:val="12"/>
+        </w:numPr>
+      </w:pPr>
+      <w:r>
+        <w:lastRenderedPageBreak/>
+        <w:t>Update the record with the name Assigning Matching Doctor:</w:t>
+      </w:r>
+    </w:p>
+    <w:p>
+      <w:r>
+        <w:rPr>
+          <w:noProof/>
+        </w:rPr>
+        <w:drawing>
+          <wp:inline distT="0" distB="0" distL="0" distR="0" wp14:anchorId="51FA72F8" wp14:editId="63D7C166">
+            <wp:extent cx="4000500" cy="2125238"/>
+            <wp:effectExtent l="0" t="0" r="0" b="8890"/>
+            <wp:docPr id="2084152789" name="Picture 1"/>
+            <wp:cNvGraphicFramePr>
+              <a:graphicFrameLocks xmlns:a="http://schemas.openxmlformats.org/drawingml/2006/main" noChangeAspect="1"/>
+            </wp:cNvGraphicFramePr>
+            <a:graphic xmlns:a="http://schemas.openxmlformats.org/drawingml/2006/main">
+              <a:graphicData uri="http://schemas.openxmlformats.org/drawingml/2006/picture">
+                <pic:pic xmlns:pic="http://schemas.openxmlformats.org/drawingml/2006/picture">
+                  <pic:nvPicPr>
+                    <pic:cNvPr id="2084152789" name=""/>
+                    <pic:cNvPicPr/>
+                  </pic:nvPicPr>
+                  <pic:blipFill>
+                    <a:blip r:embed="rId22"/>
+                    <a:stretch>
+                      <a:fillRect/>
+                    </a:stretch>
+                  </pic:blipFill>
+                  <pic:spPr>
+                    <a:xfrm>
+                      <a:off x="0" y="0"/>
+                      <a:ext cx="4006615" cy="2128487"/>
+                    </a:xfrm>
+                    <a:prstGeom prst="rect">
+                      <a:avLst/>
+                    </a:prstGeom>
+                  </pic:spPr>
+                </pic:pic>
+              </a:graphicData>
+            </a:graphic>
+          </wp:inline>
+        </w:drawing>
+      </w:r>
+    </w:p>
+    <w:p>
+      <w:pPr>
+        <w:pStyle w:val="ListParagraph"/>
+        <w:numPr>
+          <w:ilvl w:val="0"/>
+          <w:numId w:val="12"/>
+        </w:numPr>
+      </w:pPr>
+      <w:r>
+        <w:t>Test in the Platform:</w:t>
+      </w:r>
+    </w:p>
+    <w:p>
+      <w:pPr>
+        <w:pStyle w:val="ListParagraph"/>
+        <w:numPr>
+          <w:ilvl w:val="0"/>
+          <w:numId w:val="11"/>
+        </w:numPr>
+      </w:pPr>
+      <w:r>
+        <w:t>Let us consider Govardhan</w:t>
+      </w:r>
+    </w:p>
+    <w:p>
+      <w:r>
+        <w:rPr>
+          <w:noProof/>
+        </w:rPr>
+        <w:drawing>
+          <wp:inline distT="0" distB="0" distL="0" distR="0" wp14:anchorId="3207D754" wp14:editId="7B1F377B">
+            <wp:extent cx="4025900" cy="2138731"/>
+            <wp:effectExtent l="0" t="0" r="0" b="0"/>
+            <wp:docPr id="240110435" name="Picture 1"/>
+            <wp:cNvGraphicFramePr>
+              <a:graphicFrameLocks xmlns:a="http://schemas.openxmlformats.org/drawingml/2006/main" noChangeAspect="1"/>
+            </wp:cNvGraphicFramePr>
+            <a:graphic xmlns:a="http://schemas.openxmlformats.org/drawingml/2006/main">
+              <a:graphicData uri="http://schemas.openxmlformats.org/drawingml/2006/picture">
+                <pic:pic xmlns:pic="http://schemas.openxmlformats.org/drawingml/2006/picture">
+                  <pic:nvPicPr>
+                    <pic:cNvPr id="240110435" name=""/>
+                    <pic:cNvPicPr/>
+                  </pic:nvPicPr>
+                  <pic:blipFill>
+                    <a:blip r:embed="rId23"/>
+                    <a:stretch>
+                      <a:fillRect/>
+                    </a:stretch>
+                  </pic:blipFill>
+                  <pic:spPr>
+                    <a:xfrm>
+                      <a:off x="0" y="0"/>
+                      <a:ext cx="4032904" cy="2142452"/>
+                    </a:xfrm>
+                    <a:prstGeom prst="rect">
+                      <a:avLst/>
+                    </a:prstGeom>
+                  </pic:spPr>
+                </pic:pic>
+              </a:graphicData>
+            </a:graphic>
+          </wp:inline>
+        </w:drawing>
+      </w:r>
+    </w:p>
+    <w:p>
+      <w:pPr>
+        <w:pStyle w:val="ListParagraph"/>
+        <w:numPr>
+          <w:ilvl w:val="0"/>
+          <w:numId w:val="11"/>
+        </w:numPr>
+      </w:pPr>
+      <w:r>
+        <w:t>Just selected the Specialization not doctor</w:t>
+      </w:r>
+    </w:p>
+    <w:p>
+      <w:r>
+        <w:rPr>
+          <w:noProof/>
+        </w:rPr>
+        <w:drawing>
+          <wp:inline distT="0" distB="0" distL="0" distR="0" wp14:anchorId="42B83F53" wp14:editId="22A97185">
+            <wp:extent cx="4330700" cy="2300654"/>
+            <wp:effectExtent l="0" t="0" r="0" b="4445"/>
+            <wp:docPr id="572595337" name="Picture 1"/>
+            <wp:cNvGraphicFramePr>
+              <a:graphicFrameLocks xmlns:a="http://schemas.openxmlformats.org/drawingml/2006/main" noChangeAspect="1"/>
+            </wp:cNvGraphicFramePr>
+            <a:graphic xmlns:a="http://schemas.openxmlformats.org/drawingml/2006/main">
+              <a:graphicData uri="http://schemas.openxmlformats.org/drawingml/2006/picture">
+                <pic:pic xmlns:pic="http://schemas.openxmlformats.org/drawingml/2006/picture">
+                  <pic:nvPicPr>
+                    <pic:cNvPr id="572595337" name=""/>
+                    <pic:cNvPicPr/>
+                  </pic:nvPicPr>
+                  <pic:blipFill>
+                    <a:blip r:embed="rId24"/>
+                    <a:stretch>
+                      <a:fillRect/>
+                    </a:stretch>
+                  </pic:blipFill>
+                  <pic:spPr>
+                    <a:xfrm>
+                      <a:off x="0" y="0"/>
+                      <a:ext cx="4346405" cy="2308997"/>
+                    </a:xfrm>
+                    <a:prstGeom prst="rect">
+                      <a:avLst/>
+                    </a:prstGeom>
+                  </pic:spPr>
+                </pic:pic>
+              </a:graphicData>
+            </a:graphic>
+          </wp:inline>
+        </w:drawing>
+      </w:r>
+    </w:p>
+    <w:p/>
+    <w:p/>
+    <w:p/>
+    <w:p>
+      <w:pPr>
+        <w:pStyle w:val="ListParagraph"/>
+        <w:numPr>
+          <w:ilvl w:val="0"/>
+          <w:numId w:val="11"/>
+        </w:numPr>
+      </w:pPr>
+      <w:r>
+        <w:lastRenderedPageBreak/>
+        <w:t>After saving Directly Assigned</w:t>
+      </w:r>
+    </w:p>
+    <w:p>
+      <w:r>
+        <w:rPr>
+          <w:noProof/>
+        </w:rPr>
+        <w:drawing>
+          <wp:inline distT="0" distB="0" distL="0" distR="0" wp14:anchorId="13E32FFB" wp14:editId="242D7A93">
+            <wp:extent cx="3848100" cy="2044278"/>
+            <wp:effectExtent l="0" t="0" r="0" b="0"/>
+            <wp:docPr id="1733375471" name="Picture 1"/>
+            <wp:cNvGraphicFramePr>
+              <a:graphicFrameLocks xmlns:a="http://schemas.openxmlformats.org/drawingml/2006/main" noChangeAspect="1"/>
+            </wp:cNvGraphicFramePr>
+            <a:graphic xmlns:a="http://schemas.openxmlformats.org/drawingml/2006/main">
+              <a:graphicData uri="http://schemas.openxmlformats.org/drawingml/2006/picture">
+                <pic:pic xmlns:pic="http://schemas.openxmlformats.org/drawingml/2006/picture">
+                  <pic:nvPicPr>
+                    <pic:cNvPr id="1733375471" name=""/>
+                    <pic:cNvPicPr/>
+                  </pic:nvPicPr>
+                  <pic:blipFill>
+                    <a:blip r:embed="rId25"/>
+                    <a:stretch>
+                      <a:fillRect/>
+                    </a:stretch>
+                  </pic:blipFill>
+                  <pic:spPr>
+                    <a:xfrm>
+                      <a:off x="0" y="0"/>
+                      <a:ext cx="3883609" cy="2063142"/>
+                    </a:xfrm>
+                    <a:prstGeom prst="rect">
+                      <a:avLst/>
+                    </a:prstGeom>
+                  </pic:spPr>
+                </pic:pic>
+              </a:graphicData>
+            </a:graphic>
+          </wp:inline>
+        </w:drawing>
+      </w:r>
+    </w:p>
+    <w:p>
+      <w:r>
+        <w:t>As we see there a general doctor Govardhan is assigned to him</w:t>
+      </w:r>
+    </w:p>
+    <w:p>
+      <w:r>
+        <w:t>Page of Dr. Govardhan</w:t>
+      </w:r>
+    </w:p>
+    <w:p>
+      <w:r>
+        <w:rPr>
+          <w:noProof/>
+        </w:rPr>
+        <w:drawing>
+          <wp:inline distT="0" distB="0" distL="0" distR="0" wp14:anchorId="10006A83" wp14:editId="35C72984">
+            <wp:extent cx="3930650" cy="2088131"/>
+            <wp:effectExtent l="0" t="0" r="0" b="7620"/>
+            <wp:docPr id="1468253273" name="Picture 1"/>
+            <wp:cNvGraphicFramePr>
+              <a:graphicFrameLocks xmlns:a="http://schemas.openxmlformats.org/drawingml/2006/main" noChangeAspect="1"/>
+            </wp:cNvGraphicFramePr>
+            <a:graphic xmlns:a="http://schemas.openxmlformats.org/drawingml/2006/main">
+              <a:graphicData uri="http://schemas.openxmlformats.org/drawingml/2006/picture">
+                <pic:pic xmlns:pic="http://schemas.openxmlformats.org/drawingml/2006/picture">
+                  <pic:nvPicPr>
+                    <pic:cNvPr id="1468253273" name=""/>
+                    <pic:cNvPicPr/>
+                  </pic:nvPicPr>
+                  <pic:blipFill>
+                    <a:blip r:embed="rId26"/>
+                    <a:stretch>
+                      <a:fillRect/>
+                    </a:stretch>
+                  </pic:blipFill>
+                  <pic:spPr>
+                    <a:xfrm>
+                      <a:off x="0" y="0"/>
+                      <a:ext cx="3937111" cy="2091563"/>
+                    </a:xfrm>
+                    <a:prstGeom prst="rect">
+                      <a:avLst/>
+                    </a:prstGeom>
+                  </pic:spPr>
+                </pic:pic>
+              </a:graphicData>
+            </a:graphic>
+          </wp:inline>
+        </w:drawing>
+      </w:r>
+    </w:p>
+    <w:p>
+      <w:pPr>
+        <w:rPr>
+          <w:rFonts w:ascii="Times New Roman" w:hAnsi="Times New Roman" w:cs="Times New Roman"/>
+          <w:sz w:val="24"/>
+          <w:szCs w:val="24"/>
+        </w:rPr>
+      </w:pPr>
+      <w:r>
+        <w:rPr>
+          <w:rFonts w:ascii="Times New Roman" w:hAnsi="Times New Roman" w:cs="Times New Roman"/>
+          <w:sz w:val="24"/>
+          <w:szCs w:val="24"/>
+        </w:rPr>
+        <w:t xml:space="preserve">Record-Triggered Flow on the </w:t>
+      </w:r>
+      <w:proofErr w:type="spellStart"/>
+      <w:r>
+        <w:rPr>
+          <w:rFonts w:ascii="Times New Roman" w:hAnsi="Times New Roman" w:cs="Times New Roman"/>
+          <w:sz w:val="24"/>
+          <w:szCs w:val="24"/>
+        </w:rPr>
+        <w:t>TeleAppointment</w:t>
+      </w:r>
+      <w:proofErr w:type="spellEnd"/>
+      <w:r>
+        <w:rPr>
+          <w:rFonts w:ascii="Times New Roman" w:hAnsi="Times New Roman" w:cs="Times New Roman"/>
+          <w:sz w:val="24"/>
+          <w:szCs w:val="24"/>
+        </w:rPr>
+        <w:t xml:space="preserve"> object that runs when a new record is created. </w:t>
+      </w:r>
+    </w:p>
+    <w:p>
+      <w:pPr>
         <w:numPr>
           <w:ilvl w:val="0"/>
           <w:numId w:val="9"/>
@@ -1811,76 +3123,10 @@
           <w:sz w:val="24"/>
           <w:szCs w:val="24"/>
         </w:rPr>
-        <w:t xml:space="preserve">You have a </w:t>
-      </w:r>
-    </w:p>
-    <w:p>
-      <w:pPr>
-        <w:rPr>
-          <w:rFonts w:ascii="Times New Roman" w:hAnsi="Times New Roman" w:cs="Times New Roman"/>
-          <w:sz w:val="24"/>
-          <w:szCs w:val="24"/>
-        </w:rPr>
-      </w:pPr>
-      <w:r>
-        <w:rPr>
-          <w:rFonts w:ascii="Times New Roman" w:hAnsi="Times New Roman" w:cs="Times New Roman"/>
-          <w:sz w:val="24"/>
-          <w:szCs w:val="24"/>
-        </w:rPr>
-        <w:t xml:space="preserve">Record-Triggered Flow on the </w:t>
-      </w:r>
-      <w:proofErr w:type="spellStart"/>
-      <w:r>
-        <w:rPr>
-          <w:rFonts w:ascii="Times New Roman" w:hAnsi="Times New Roman" w:cs="Times New Roman"/>
-          <w:sz w:val="24"/>
-          <w:szCs w:val="24"/>
-        </w:rPr>
-        <w:t>TeleAppointment</w:t>
-      </w:r>
-      <w:proofErr w:type="spellEnd"/>
-      <w:r>
-        <w:rPr>
-          <w:rFonts w:ascii="Times New Roman" w:hAnsi="Times New Roman" w:cs="Times New Roman"/>
-          <w:sz w:val="24"/>
-          <w:szCs w:val="24"/>
-        </w:rPr>
-        <w:t xml:space="preserve"> object that runs when a new record is created. </w:t>
-      </w:r>
-    </w:p>
-    <w:p>
-      <w:pPr>
-        <w:numPr>
-          <w:ilvl w:val="0"/>
-          <w:numId w:val="9"/>
-        </w:numPr>
-        <w:rPr>
-          <w:rFonts w:ascii="Times New Roman" w:hAnsi="Times New Roman" w:cs="Times New Roman"/>
-          <w:sz w:val="24"/>
-          <w:szCs w:val="24"/>
-        </w:rPr>
-      </w:pPr>
-      <w:r>
-        <w:rPr>
-          <w:rFonts w:ascii="Times New Roman" w:hAnsi="Times New Roman" w:cs="Times New Roman"/>
-          <w:sz w:val="24"/>
-          <w:szCs w:val="24"/>
-        </w:rPr>
         <w:t>This Flow gets a matching doctor record from the database and assigns them to the appointment, which is a modern way to perform the same task as your Process Builder.</w:t>
       </w:r>
     </w:p>
-    <w:p>
-      <w:pPr>
-        <w:rPr>
-          <w:rFonts w:ascii="Times New Roman" w:hAnsi="Times New Roman" w:cs="Times New Roman"/>
-          <w:b/>
-          <w:bCs/>
-          <w:sz w:val="28"/>
-          <w:szCs w:val="28"/>
-        </w:rPr>
-      </w:pPr>
-    </w:p>
+    <w:p/>
     <w:sectPr>
       <w:pgSz w:w="11906" w:h="16838"/>
       <w:pgMar w:top="1440" w:right="1440" w:bottom="1440" w:left="1440" w:header="708" w:footer="708" w:gutter="0"/>
@@ -1894,6 +3140,205 @@
 <file path=word/numbering.xml><?xml version="1.0" encoding="utf-8"?>
 <w:numbering xmlns:wpc="http://schemas.microsoft.com/office/word/2010/wordprocessingCanvas" xmlns:cx="http://schemas.microsoft.com/office/drawing/2014/chartex" xmlns:cx1="http://schemas.microsoft.com/office/drawing/2015/9/8/chartex" xmlns:cx2="http://schemas.microsoft.com/office/drawing/2015/10/21/chartex" xmlns:cx3="http://schemas.microsoft.com/office/drawing/2016/5/9/chartex" xmlns:cx4="http://schemas.microsoft.com/office/drawing/2016/5/10/chartex" xmlns:cx5="http://schemas.microsoft.com/office/drawing/2016/5/11/chartex" xmlns:cx6="http://schemas.microsoft.com/office/drawing/2016/5/12/chartex" xmlns:cx7="http://schemas.microsoft.com/office/drawing/2016/5/13/chartex" xmlns:cx8="http://schemas.microsoft.com/office/drawing/2016/5/14/chartex" xmlns:mc="http://schemas.openxmlformats.org/markup-compatibility/2006" xmlns:aink="http://schemas.microsoft.com/office/drawing/2016/ink" xmlns:am3d="http://schemas.microsoft.com/office/drawing/2017/model3d" xmlns:o="urn:schemas-microsoft-com:office:office" xmlns:oel="http://schemas.microsoft.com/office/2019/extlst" xmlns:r="http://schemas.openxmlformats.org/officeDocument/2006/relationships" xmlns:m="http://schemas.openxmlformats.org/officeDocument/2006/math" xmlns:v="urn:schemas-microsoft-com:vml" xmlns:wp14="http://schemas.microsoft.com/office/word/2010/wordprocessingDrawing" xmlns:wp="http://schemas.openxmlformats.org/drawingml/2006/wordprocessingDrawing" xmlns:w10="urn:schemas-microsoft-com:office:word" xmlns:w="http://schemas.openxmlformats.org/wordprocessingml/2006/main" xmlns:w14="http://schemas.microsoft.com/office/word/2010/wordml" xmlns:w15="http://schemas.microsoft.com/office/word/2012/wordml" xmlns:w16cex="http://schemas.microsoft.com/office/word/2018/wordml/cex" xmlns:w16cid="http://schemas.microsoft.com/office/word/2016/wordml/cid" xmlns:w16="http://schemas.microsoft.com/office/word/2018/wordml" xmlns:w16du="http://schemas.microsoft.com/office/word/2023/wordml/word16du" xmlns:w16sdtdh="http://schemas.microsoft.com/office/word/2020/wordml/sdtdatahash" xmlns:w16sdtfl="http://schemas.microsoft.com/office/word/2024/wordml/sdtformatlock" xmlns:w16se="http://schemas.microsoft.com/office/word/2015/wordml/symex" xmlns:wpg="http://schemas.microsoft.com/office/word/2010/wordprocessingGroup" xmlns:wpi="http://schemas.microsoft.com/office/word/2010/wordprocessingInk" xmlns:wne="http://schemas.microsoft.com/office/word/2006/wordml" xmlns:wps="http://schemas.microsoft.com/office/word/2010/wordprocessingShape" mc:Ignorable="w14 w15 w16se w16cid w16 w16cex w16sdtdh w16sdtfl w16du wp14">
   <w:abstractNum w:abstractNumId="0" w15:restartNumberingAfterBreak="0">
+    <w:nsid w:val="01C50C3E"/>
+    <w:multiLevelType w:val="hybridMultilevel"/>
+    <w:tmpl w:val="9F3C3874"/>
+    <w:lvl w:ilvl="0" w:tplc="40090017">
+      <w:start w:val="1"/>
+      <w:numFmt w:val="lowerLetter"/>
+      <w:lvlText w:val="%1)"/>
+      <w:lvlJc w:val="left"/>
+      <w:pPr>
+        <w:ind w:left="720" w:hanging="360"/>
+      </w:pPr>
+    </w:lvl>
+    <w:lvl w:ilvl="1" w:tplc="40090019" w:tentative="1">
+      <w:start w:val="1"/>
+      <w:numFmt w:val="lowerLetter"/>
+      <w:lvlText w:val="%2."/>
+      <w:lvlJc w:val="left"/>
+      <w:pPr>
+        <w:ind w:left="1440" w:hanging="360"/>
+      </w:pPr>
+    </w:lvl>
+    <w:lvl w:ilvl="2" w:tplc="4009001B" w:tentative="1">
+      <w:start w:val="1"/>
+      <w:numFmt w:val="lowerRoman"/>
+      <w:lvlText w:val="%3."/>
+      <w:lvlJc w:val="right"/>
+      <w:pPr>
+        <w:ind w:left="2160" w:hanging="180"/>
+      </w:pPr>
+    </w:lvl>
+    <w:lvl w:ilvl="3" w:tplc="4009000F" w:tentative="1">
+      <w:start w:val="1"/>
+      <w:numFmt w:val="decimal"/>
+      <w:lvlText w:val="%4."/>
+      <w:lvlJc w:val="left"/>
+      <w:pPr>
+        <w:ind w:left="2880" w:hanging="360"/>
+      </w:pPr>
+    </w:lvl>
+    <w:lvl w:ilvl="4" w:tplc="40090019" w:tentative="1">
+      <w:start w:val="1"/>
+      <w:numFmt w:val="lowerLetter"/>
+      <w:lvlText w:val="%5."/>
+      <w:lvlJc w:val="left"/>
+      <w:pPr>
+        <w:ind w:left="3600" w:hanging="360"/>
+      </w:pPr>
+    </w:lvl>
+    <w:lvl w:ilvl="5" w:tplc="4009001B" w:tentative="1">
+      <w:start w:val="1"/>
+      <w:numFmt w:val="lowerRoman"/>
+      <w:lvlText w:val="%6."/>
+      <w:lvlJc w:val="right"/>
+      <w:pPr>
+        <w:ind w:left="4320" w:hanging="180"/>
+      </w:pPr>
+    </w:lvl>
+    <w:lvl w:ilvl="6" w:tplc="4009000F" w:tentative="1">
+      <w:start w:val="1"/>
+      <w:numFmt w:val="decimal"/>
+      <w:lvlText w:val="%7."/>
+      <w:lvlJc w:val="left"/>
+      <w:pPr>
+        <w:ind w:left="5040" w:hanging="360"/>
+      </w:pPr>
+    </w:lvl>
+    <w:lvl w:ilvl="7" w:tplc="40090019" w:tentative="1">
+      <w:start w:val="1"/>
+      <w:numFmt w:val="lowerLetter"/>
+      <w:lvlText w:val="%8."/>
+      <w:lvlJc w:val="left"/>
+      <w:pPr>
+        <w:ind w:left="5760" w:hanging="360"/>
+      </w:pPr>
+    </w:lvl>
+    <w:lvl w:ilvl="8" w:tplc="4009001B" w:tentative="1">
+      <w:start w:val="1"/>
+      <w:numFmt w:val="lowerRoman"/>
+      <w:lvlText w:val="%9."/>
+      <w:lvlJc w:val="right"/>
+      <w:pPr>
+        <w:ind w:left="6480" w:hanging="180"/>
+      </w:pPr>
+    </w:lvl>
+  </w:abstractNum>
+  <w:abstractNum w:abstractNumId="1" w15:restartNumberingAfterBreak="0">
+    <w:nsid w:val="04E5075E"/>
+    <w:multiLevelType w:val="hybridMultilevel"/>
+    <w:tmpl w:val="414EB6AA"/>
+    <w:lvl w:ilvl="0" w:tplc="40090001">
+      <w:start w:val="1"/>
+      <w:numFmt w:val="bullet"/>
+      <w:lvlText w:val=""/>
+      <w:lvlJc w:val="left"/>
+      <w:pPr>
+        <w:ind w:left="720" w:hanging="360"/>
+      </w:pPr>
+      <w:rPr>
+        <w:rFonts w:ascii="Symbol" w:hAnsi="Symbol" w:hint="default"/>
+      </w:rPr>
+    </w:lvl>
+    <w:lvl w:ilvl="1" w:tplc="40090003" w:tentative="1">
+      <w:start w:val="1"/>
+      <w:numFmt w:val="bullet"/>
+      <w:lvlText w:val="o"/>
+      <w:lvlJc w:val="left"/>
+      <w:pPr>
+        <w:ind w:left="1440" w:hanging="360"/>
+      </w:pPr>
+      <w:rPr>
+        <w:rFonts w:ascii="Courier New" w:hAnsi="Courier New" w:cs="Courier New" w:hint="default"/>
+      </w:rPr>
+    </w:lvl>
+    <w:lvl w:ilvl="2" w:tplc="40090005" w:tentative="1">
+      <w:start w:val="1"/>
+      <w:numFmt w:val="bullet"/>
+      <w:lvlText w:val=""/>
+      <w:lvlJc w:val="left"/>
+      <w:pPr>
+        <w:ind w:left="2160" w:hanging="360"/>
+      </w:pPr>
+      <w:rPr>
+        <w:rFonts w:ascii="Wingdings" w:hAnsi="Wingdings" w:hint="default"/>
+      </w:rPr>
+    </w:lvl>
+    <w:lvl w:ilvl="3" w:tplc="40090001" w:tentative="1">
+      <w:start w:val="1"/>
+      <w:numFmt w:val="bullet"/>
+      <w:lvlText w:val=""/>
+      <w:lvlJc w:val="left"/>
+      <w:pPr>
+        <w:ind w:left="2880" w:hanging="360"/>
+      </w:pPr>
+      <w:rPr>
+        <w:rFonts w:ascii="Symbol" w:hAnsi="Symbol" w:hint="default"/>
+      </w:rPr>
+    </w:lvl>
+    <w:lvl w:ilvl="4" w:tplc="40090003" w:tentative="1">
+      <w:start w:val="1"/>
+      <w:numFmt w:val="bullet"/>
+      <w:lvlText w:val="o"/>
+      <w:lvlJc w:val="left"/>
+      <w:pPr>
+        <w:ind w:left="3600" w:hanging="360"/>
+      </w:pPr>
+      <w:rPr>
+        <w:rFonts w:ascii="Courier New" w:hAnsi="Courier New" w:cs="Courier New" w:hint="default"/>
+      </w:rPr>
+    </w:lvl>
+    <w:lvl w:ilvl="5" w:tplc="40090005" w:tentative="1">
+      <w:start w:val="1"/>
+      <w:numFmt w:val="bullet"/>
+      <w:lvlText w:val=""/>
+      <w:lvlJc w:val="left"/>
+      <w:pPr>
+        <w:ind w:left="4320" w:hanging="360"/>
+      </w:pPr>
+      <w:rPr>
+        <w:rFonts w:ascii="Wingdings" w:hAnsi="Wingdings" w:hint="default"/>
+      </w:rPr>
+    </w:lvl>
+    <w:lvl w:ilvl="6" w:tplc="40090001" w:tentative="1">
+      <w:start w:val="1"/>
+      <w:numFmt w:val="bullet"/>
+      <w:lvlText w:val=""/>
+      <w:lvlJc w:val="left"/>
+      <w:pPr>
+        <w:ind w:left="5040" w:hanging="360"/>
+      </w:pPr>
+      <w:rPr>
+        <w:rFonts w:ascii="Symbol" w:hAnsi="Symbol" w:hint="default"/>
+      </w:rPr>
+    </w:lvl>
+    <w:lvl w:ilvl="7" w:tplc="40090003" w:tentative="1">
+      <w:start w:val="1"/>
+      <w:numFmt w:val="bullet"/>
+      <w:lvlText w:val="o"/>
+      <w:lvlJc w:val="left"/>
+      <w:pPr>
+        <w:ind w:left="5760" w:hanging="360"/>
+      </w:pPr>
+      <w:rPr>
+        <w:rFonts w:ascii="Courier New" w:hAnsi="Courier New" w:cs="Courier New" w:hint="default"/>
+      </w:rPr>
+    </w:lvl>
+    <w:lvl w:ilvl="8" w:tplc="40090005" w:tentative="1">
+      <w:start w:val="1"/>
+      <w:numFmt w:val="bullet"/>
+      <w:lvlText w:val=""/>
+      <w:lvlJc w:val="left"/>
+      <w:pPr>
+        <w:ind w:left="6480" w:hanging="360"/>
+      </w:pPr>
+      <w:rPr>
+        <w:rFonts w:ascii="Wingdings" w:hAnsi="Wingdings" w:hint="default"/>
+      </w:rPr>
+    </w:lvl>
+  </w:abstractNum>
+  <w:abstractNum w:abstractNumId="2" w15:restartNumberingAfterBreak="0">
     <w:nsid w:val="10C62FDB"/>
     <w:multiLevelType w:val="multilevel"/>
     <w:tmpl w:val="59A44A10"/>
@@ -2042,7 +3487,179 @@
       </w:rPr>
     </w:lvl>
   </w:abstractNum>
-  <w:abstractNum w:abstractNumId="1" w15:restartNumberingAfterBreak="0">
+  <w:abstractNum w:abstractNumId="3" w15:restartNumberingAfterBreak="0">
+    <w:nsid w:val="114E0C44"/>
+    <w:multiLevelType w:val="hybridMultilevel"/>
+    <w:tmpl w:val="9A287E64"/>
+    <w:lvl w:ilvl="0" w:tplc="FFFFFFFF">
+      <w:start w:val="1"/>
+      <w:numFmt w:val="lowerLetter"/>
+      <w:lvlText w:val="%1)"/>
+      <w:lvlJc w:val="left"/>
+      <w:pPr>
+        <w:ind w:left="720" w:hanging="360"/>
+      </w:pPr>
+    </w:lvl>
+    <w:lvl w:ilvl="1" w:tplc="FFFFFFFF" w:tentative="1">
+      <w:start w:val="1"/>
+      <w:numFmt w:val="lowerLetter"/>
+      <w:lvlText w:val="%2."/>
+      <w:lvlJc w:val="left"/>
+      <w:pPr>
+        <w:ind w:left="1440" w:hanging="360"/>
+      </w:pPr>
+    </w:lvl>
+    <w:lvl w:ilvl="2" w:tplc="FFFFFFFF" w:tentative="1">
+      <w:start w:val="1"/>
+      <w:numFmt w:val="lowerRoman"/>
+      <w:lvlText w:val="%3."/>
+      <w:lvlJc w:val="right"/>
+      <w:pPr>
+        <w:ind w:left="2160" w:hanging="180"/>
+      </w:pPr>
+    </w:lvl>
+    <w:lvl w:ilvl="3" w:tplc="FFFFFFFF" w:tentative="1">
+      <w:start w:val="1"/>
+      <w:numFmt w:val="decimal"/>
+      <w:lvlText w:val="%4."/>
+      <w:lvlJc w:val="left"/>
+      <w:pPr>
+        <w:ind w:left="2880" w:hanging="360"/>
+      </w:pPr>
+    </w:lvl>
+    <w:lvl w:ilvl="4" w:tplc="FFFFFFFF" w:tentative="1">
+      <w:start w:val="1"/>
+      <w:numFmt w:val="lowerLetter"/>
+      <w:lvlText w:val="%5."/>
+      <w:lvlJc w:val="left"/>
+      <w:pPr>
+        <w:ind w:left="3600" w:hanging="360"/>
+      </w:pPr>
+    </w:lvl>
+    <w:lvl w:ilvl="5" w:tplc="FFFFFFFF" w:tentative="1">
+      <w:start w:val="1"/>
+      <w:numFmt w:val="lowerRoman"/>
+      <w:lvlText w:val="%6."/>
+      <w:lvlJc w:val="right"/>
+      <w:pPr>
+        <w:ind w:left="4320" w:hanging="180"/>
+      </w:pPr>
+    </w:lvl>
+    <w:lvl w:ilvl="6" w:tplc="FFFFFFFF" w:tentative="1">
+      <w:start w:val="1"/>
+      <w:numFmt w:val="decimal"/>
+      <w:lvlText w:val="%7."/>
+      <w:lvlJc w:val="left"/>
+      <w:pPr>
+        <w:ind w:left="5040" w:hanging="360"/>
+      </w:pPr>
+    </w:lvl>
+    <w:lvl w:ilvl="7" w:tplc="FFFFFFFF" w:tentative="1">
+      <w:start w:val="1"/>
+      <w:numFmt w:val="lowerLetter"/>
+      <w:lvlText w:val="%8."/>
+      <w:lvlJc w:val="left"/>
+      <w:pPr>
+        <w:ind w:left="5760" w:hanging="360"/>
+      </w:pPr>
+    </w:lvl>
+    <w:lvl w:ilvl="8" w:tplc="FFFFFFFF" w:tentative="1">
+      <w:start w:val="1"/>
+      <w:numFmt w:val="lowerRoman"/>
+      <w:lvlText w:val="%9."/>
+      <w:lvlJc w:val="right"/>
+      <w:pPr>
+        <w:ind w:left="6480" w:hanging="180"/>
+      </w:pPr>
+    </w:lvl>
+  </w:abstractNum>
+  <w:abstractNum w:abstractNumId="4" w15:restartNumberingAfterBreak="0">
+    <w:nsid w:val="11BC7C91"/>
+    <w:multiLevelType w:val="hybridMultilevel"/>
+    <w:tmpl w:val="E708AB16"/>
+    <w:lvl w:ilvl="0" w:tplc="FFFFFFFF">
+      <w:start w:val="1"/>
+      <w:numFmt w:val="lowerLetter"/>
+      <w:lvlText w:val="%1)"/>
+      <w:lvlJc w:val="left"/>
+      <w:pPr>
+        <w:ind w:left="720" w:hanging="360"/>
+      </w:pPr>
+    </w:lvl>
+    <w:lvl w:ilvl="1" w:tplc="FFFFFFFF" w:tentative="1">
+      <w:start w:val="1"/>
+      <w:numFmt w:val="lowerLetter"/>
+      <w:lvlText w:val="%2."/>
+      <w:lvlJc w:val="left"/>
+      <w:pPr>
+        <w:ind w:left="1440" w:hanging="360"/>
+      </w:pPr>
+    </w:lvl>
+    <w:lvl w:ilvl="2" w:tplc="FFFFFFFF" w:tentative="1">
+      <w:start w:val="1"/>
+      <w:numFmt w:val="lowerRoman"/>
+      <w:lvlText w:val="%3."/>
+      <w:lvlJc w:val="right"/>
+      <w:pPr>
+        <w:ind w:left="2160" w:hanging="180"/>
+      </w:pPr>
+    </w:lvl>
+    <w:lvl w:ilvl="3" w:tplc="FFFFFFFF" w:tentative="1">
+      <w:start w:val="1"/>
+      <w:numFmt w:val="decimal"/>
+      <w:lvlText w:val="%4."/>
+      <w:lvlJc w:val="left"/>
+      <w:pPr>
+        <w:ind w:left="2880" w:hanging="360"/>
+      </w:pPr>
+    </w:lvl>
+    <w:lvl w:ilvl="4" w:tplc="FFFFFFFF" w:tentative="1">
+      <w:start w:val="1"/>
+      <w:numFmt w:val="lowerLetter"/>
+      <w:lvlText w:val="%5."/>
+      <w:lvlJc w:val="left"/>
+      <w:pPr>
+        <w:ind w:left="3600" w:hanging="360"/>
+      </w:pPr>
+    </w:lvl>
+    <w:lvl w:ilvl="5" w:tplc="FFFFFFFF" w:tentative="1">
+      <w:start w:val="1"/>
+      <w:numFmt w:val="lowerRoman"/>
+      <w:lvlText w:val="%6."/>
+      <w:lvlJc w:val="right"/>
+      <w:pPr>
+        <w:ind w:left="4320" w:hanging="180"/>
+      </w:pPr>
+    </w:lvl>
+    <w:lvl w:ilvl="6" w:tplc="FFFFFFFF" w:tentative="1">
+      <w:start w:val="1"/>
+      <w:numFmt w:val="decimal"/>
+      <w:lvlText w:val="%7."/>
+      <w:lvlJc w:val="left"/>
+      <w:pPr>
+        <w:ind w:left="5040" w:hanging="360"/>
+      </w:pPr>
+    </w:lvl>
+    <w:lvl w:ilvl="7" w:tplc="FFFFFFFF" w:tentative="1">
+      <w:start w:val="1"/>
+      <w:numFmt w:val="lowerLetter"/>
+      <w:lvlText w:val="%8."/>
+      <w:lvlJc w:val="left"/>
+      <w:pPr>
+        <w:ind w:left="5760" w:hanging="360"/>
+      </w:pPr>
+    </w:lvl>
+    <w:lvl w:ilvl="8" w:tplc="FFFFFFFF" w:tentative="1">
+      <w:start w:val="1"/>
+      <w:numFmt w:val="lowerRoman"/>
+      <w:lvlText w:val="%9."/>
+      <w:lvlJc w:val="right"/>
+      <w:pPr>
+        <w:ind w:left="6480" w:hanging="180"/>
+      </w:pPr>
+    </w:lvl>
+  </w:abstractNum>
+  <w:abstractNum w:abstractNumId="5" w15:restartNumberingAfterBreak="0">
     <w:nsid w:val="1ACC490E"/>
     <w:multiLevelType w:val="multilevel"/>
     <w:tmpl w:val="A67A1A30"/>
@@ -2191,7 +3808,93 @@
       </w:rPr>
     </w:lvl>
   </w:abstractNum>
-  <w:abstractNum w:abstractNumId="2" w15:restartNumberingAfterBreak="0">
+  <w:abstractNum w:abstractNumId="6" w15:restartNumberingAfterBreak="0">
+    <w:nsid w:val="1D3A71B8"/>
+    <w:multiLevelType w:val="hybridMultilevel"/>
+    <w:tmpl w:val="BC1C2090"/>
+    <w:lvl w:ilvl="0" w:tplc="40090017">
+      <w:start w:val="1"/>
+      <w:numFmt w:val="lowerLetter"/>
+      <w:lvlText w:val="%1)"/>
+      <w:lvlJc w:val="left"/>
+      <w:pPr>
+        <w:ind w:left="720" w:hanging="360"/>
+      </w:pPr>
+    </w:lvl>
+    <w:lvl w:ilvl="1" w:tplc="40090019" w:tentative="1">
+      <w:start w:val="1"/>
+      <w:numFmt w:val="lowerLetter"/>
+      <w:lvlText w:val="%2."/>
+      <w:lvlJc w:val="left"/>
+      <w:pPr>
+        <w:ind w:left="1440" w:hanging="360"/>
+      </w:pPr>
+    </w:lvl>
+    <w:lvl w:ilvl="2" w:tplc="4009001B" w:tentative="1">
+      <w:start w:val="1"/>
+      <w:numFmt w:val="lowerRoman"/>
+      <w:lvlText w:val="%3."/>
+      <w:lvlJc w:val="right"/>
+      <w:pPr>
+        <w:ind w:left="2160" w:hanging="180"/>
+      </w:pPr>
+    </w:lvl>
+    <w:lvl w:ilvl="3" w:tplc="4009000F" w:tentative="1">
+      <w:start w:val="1"/>
+      <w:numFmt w:val="decimal"/>
+      <w:lvlText w:val="%4."/>
+      <w:lvlJc w:val="left"/>
+      <w:pPr>
+        <w:ind w:left="2880" w:hanging="360"/>
+      </w:pPr>
+    </w:lvl>
+    <w:lvl w:ilvl="4" w:tplc="40090019" w:tentative="1">
+      <w:start w:val="1"/>
+      <w:numFmt w:val="lowerLetter"/>
+      <w:lvlText w:val="%5."/>
+      <w:lvlJc w:val="left"/>
+      <w:pPr>
+        <w:ind w:left="3600" w:hanging="360"/>
+      </w:pPr>
+    </w:lvl>
+    <w:lvl w:ilvl="5" w:tplc="4009001B" w:tentative="1">
+      <w:start w:val="1"/>
+      <w:numFmt w:val="lowerRoman"/>
+      <w:lvlText w:val="%6."/>
+      <w:lvlJc w:val="right"/>
+      <w:pPr>
+        <w:ind w:left="4320" w:hanging="180"/>
+      </w:pPr>
+    </w:lvl>
+    <w:lvl w:ilvl="6" w:tplc="4009000F" w:tentative="1">
+      <w:start w:val="1"/>
+      <w:numFmt w:val="decimal"/>
+      <w:lvlText w:val="%7."/>
+      <w:lvlJc w:val="left"/>
+      <w:pPr>
+        <w:ind w:left="5040" w:hanging="360"/>
+      </w:pPr>
+    </w:lvl>
+    <w:lvl w:ilvl="7" w:tplc="40090019" w:tentative="1">
+      <w:start w:val="1"/>
+      <w:numFmt w:val="lowerLetter"/>
+      <w:lvlText w:val="%8."/>
+      <w:lvlJc w:val="left"/>
+      <w:pPr>
+        <w:ind w:left="5760" w:hanging="360"/>
+      </w:pPr>
+    </w:lvl>
+    <w:lvl w:ilvl="8" w:tplc="4009001B" w:tentative="1">
+      <w:start w:val="1"/>
+      <w:numFmt w:val="lowerRoman"/>
+      <w:lvlText w:val="%9."/>
+      <w:lvlJc w:val="right"/>
+      <w:pPr>
+        <w:ind w:left="6480" w:hanging="180"/>
+      </w:pPr>
+    </w:lvl>
+  </w:abstractNum>
+  <w:abstractNum w:abstractNumId="7" w15:restartNumberingAfterBreak="0">
     <w:nsid w:val="2A1B121D"/>
     <w:multiLevelType w:val="multilevel"/>
     <w:tmpl w:val="32D22EA6"/>
@@ -2340,7 +4043,7 @@
       </w:rPr>
     </w:lvl>
   </w:abstractNum>
-  <w:abstractNum w:abstractNumId="3" w15:restartNumberingAfterBreak="0">
+  <w:abstractNum w:abstractNumId="8" w15:restartNumberingAfterBreak="0">
     <w:nsid w:val="2FEF27D6"/>
     <w:multiLevelType w:val="multilevel"/>
     <w:tmpl w:val="D3840FE4"/>
@@ -2489,7 +4192,7 @@
       </w:rPr>
     </w:lvl>
   </w:abstractNum>
-  <w:abstractNum w:abstractNumId="4" w15:restartNumberingAfterBreak="0">
+  <w:abstractNum w:abstractNumId="9" w15:restartNumberingAfterBreak="0">
     <w:nsid w:val="33BE479C"/>
     <w:multiLevelType w:val="multilevel"/>
     <w:tmpl w:val="C48CC8BC"/>
@@ -2638,7 +4341,7 @@
       </w:rPr>
     </w:lvl>
   </w:abstractNum>
-  <w:abstractNum w:abstractNumId="5" w15:restartNumberingAfterBreak="0">
+  <w:abstractNum w:abstractNumId="10" w15:restartNumberingAfterBreak="0">
     <w:nsid w:val="39DA22D8"/>
     <w:multiLevelType w:val="multilevel"/>
     <w:tmpl w:val="E758BAAE"/>
@@ -2787,7 +4490,7 @@
       </w:rPr>
     </w:lvl>
   </w:abstractNum>
-  <w:abstractNum w:abstractNumId="6" w15:restartNumberingAfterBreak="0">
+  <w:abstractNum w:abstractNumId="11" w15:restartNumberingAfterBreak="0">
     <w:nsid w:val="3AF20718"/>
     <w:multiLevelType w:val="multilevel"/>
     <w:tmpl w:val="C3F8A1D2"/>
@@ -2936,7 +4639,7 @@
       </w:rPr>
     </w:lvl>
   </w:abstractNum>
-  <w:abstractNum w:abstractNumId="7" w15:restartNumberingAfterBreak="0">
+  <w:abstractNum w:abstractNumId="12" w15:restartNumberingAfterBreak="0">
     <w:nsid w:val="4B7E59A8"/>
     <w:multiLevelType w:val="multilevel"/>
     <w:tmpl w:val="83A82CA4"/>
@@ -3085,7 +4788,179 @@
       </w:rPr>
     </w:lvl>
   </w:abstractNum>
-  <w:abstractNum w:abstractNumId="8" w15:restartNumberingAfterBreak="0">
+  <w:abstractNum w:abstractNumId="13" w15:restartNumberingAfterBreak="0">
+    <w:nsid w:val="4B897FA0"/>
+    <w:multiLevelType w:val="hybridMultilevel"/>
+    <w:tmpl w:val="DDFC96EA"/>
+    <w:lvl w:ilvl="0" w:tplc="40090017">
+      <w:start w:val="1"/>
+      <w:numFmt w:val="lowerLetter"/>
+      <w:lvlText w:val="%1)"/>
+      <w:lvlJc w:val="left"/>
+      <w:pPr>
+        <w:ind w:left="720" w:hanging="360"/>
+      </w:pPr>
+    </w:lvl>
+    <w:lvl w:ilvl="1" w:tplc="40090019" w:tentative="1">
+      <w:start w:val="1"/>
+      <w:numFmt w:val="lowerLetter"/>
+      <w:lvlText w:val="%2."/>
+      <w:lvlJc w:val="left"/>
+      <w:pPr>
+        <w:ind w:left="1440" w:hanging="360"/>
+      </w:pPr>
+    </w:lvl>
+    <w:lvl w:ilvl="2" w:tplc="4009001B" w:tentative="1">
+      <w:start w:val="1"/>
+      <w:numFmt w:val="lowerRoman"/>
+      <w:lvlText w:val="%3."/>
+      <w:lvlJc w:val="right"/>
+      <w:pPr>
+        <w:ind w:left="2160" w:hanging="180"/>
+      </w:pPr>
+    </w:lvl>
+    <w:lvl w:ilvl="3" w:tplc="4009000F" w:tentative="1">
+      <w:start w:val="1"/>
+      <w:numFmt w:val="decimal"/>
+      <w:lvlText w:val="%4."/>
+      <w:lvlJc w:val="left"/>
+      <w:pPr>
+        <w:ind w:left="2880" w:hanging="360"/>
+      </w:pPr>
+    </w:lvl>
+    <w:lvl w:ilvl="4" w:tplc="40090019" w:tentative="1">
+      <w:start w:val="1"/>
+      <w:numFmt w:val="lowerLetter"/>
+      <w:lvlText w:val="%5."/>
+      <w:lvlJc w:val="left"/>
+      <w:pPr>
+        <w:ind w:left="3600" w:hanging="360"/>
+      </w:pPr>
+    </w:lvl>
+    <w:lvl w:ilvl="5" w:tplc="4009001B" w:tentative="1">
+      <w:start w:val="1"/>
+      <w:numFmt w:val="lowerRoman"/>
+      <w:lvlText w:val="%6."/>
+      <w:lvlJc w:val="right"/>
+      <w:pPr>
+        <w:ind w:left="4320" w:hanging="180"/>
+      </w:pPr>
+    </w:lvl>
+    <w:lvl w:ilvl="6" w:tplc="4009000F" w:tentative="1">
+      <w:start w:val="1"/>
+      <w:numFmt w:val="decimal"/>
+      <w:lvlText w:val="%7."/>
+      <w:lvlJc w:val="left"/>
+      <w:pPr>
+        <w:ind w:left="5040" w:hanging="360"/>
+      </w:pPr>
+    </w:lvl>
+    <w:lvl w:ilvl="7" w:tplc="40090019" w:tentative="1">
+      <w:start w:val="1"/>
+      <w:numFmt w:val="lowerLetter"/>
+      <w:lvlText w:val="%8."/>
+      <w:lvlJc w:val="left"/>
+      <w:pPr>
+        <w:ind w:left="5760" w:hanging="360"/>
+      </w:pPr>
+    </w:lvl>
+    <w:lvl w:ilvl="8" w:tplc="4009001B" w:tentative="1">
+      <w:start w:val="1"/>
+      <w:numFmt w:val="lowerRoman"/>
+      <w:lvlText w:val="%9."/>
+      <w:lvlJc w:val="right"/>
+      <w:pPr>
+        <w:ind w:left="6480" w:hanging="180"/>
+      </w:pPr>
+    </w:lvl>
+  </w:abstractNum>
+  <w:abstractNum w:abstractNumId="14" w15:restartNumberingAfterBreak="0">
+    <w:nsid w:val="7B4141F1"/>
+    <w:multiLevelType w:val="hybridMultilevel"/>
+    <w:tmpl w:val="48C8A148"/>
+    <w:lvl w:ilvl="0" w:tplc="FFFFFFFF">
+      <w:start w:val="1"/>
+      <w:numFmt w:val="lowerLetter"/>
+      <w:lvlText w:val="%1)"/>
+      <w:lvlJc w:val="left"/>
+      <w:pPr>
+        <w:ind w:left="720" w:hanging="360"/>
+      </w:pPr>
+    </w:lvl>
+    <w:lvl w:ilvl="1" w:tplc="40090019" w:tentative="1">
+      <w:start w:val="1"/>
+      <w:numFmt w:val="lowerLetter"/>
+      <w:lvlText w:val="%2."/>
+      <w:lvlJc w:val="left"/>
+      <w:pPr>
+        <w:ind w:left="1440" w:hanging="360"/>
+      </w:pPr>
+    </w:lvl>
+    <w:lvl w:ilvl="2" w:tplc="4009001B" w:tentative="1">
+      <w:start w:val="1"/>
+      <w:numFmt w:val="lowerRoman"/>
+      <w:lvlText w:val="%3."/>
+      <w:lvlJc w:val="right"/>
+      <w:pPr>
+        <w:ind w:left="2160" w:hanging="180"/>
+      </w:pPr>
+    </w:lvl>
+    <w:lvl w:ilvl="3" w:tplc="4009000F" w:tentative="1">
+      <w:start w:val="1"/>
+      <w:numFmt w:val="decimal"/>
+      <w:lvlText w:val="%4."/>
+      <w:lvlJc w:val="left"/>
+      <w:pPr>
+        <w:ind w:left="2880" w:hanging="360"/>
+      </w:pPr>
+    </w:lvl>
+    <w:lvl w:ilvl="4" w:tplc="40090019" w:tentative="1">
+      <w:start w:val="1"/>
+      <w:numFmt w:val="lowerLetter"/>
+      <w:lvlText w:val="%5."/>
+      <w:lvlJc w:val="left"/>
+      <w:pPr>
+        <w:ind w:left="3600" w:hanging="360"/>
+      </w:pPr>
+    </w:lvl>
+    <w:lvl w:ilvl="5" w:tplc="4009001B" w:tentative="1">
+      <w:start w:val="1"/>
+      <w:numFmt w:val="lowerRoman"/>
+      <w:lvlText w:val="%6."/>
+      <w:lvlJc w:val="right"/>
+      <w:pPr>
+        <w:ind w:left="4320" w:hanging="180"/>
+      </w:pPr>
+    </w:lvl>
+    <w:lvl w:ilvl="6" w:tplc="4009000F" w:tentative="1">
+      <w:start w:val="1"/>
+      <w:numFmt w:val="decimal"/>
+      <w:lvlText w:val="%7."/>
+      <w:lvlJc w:val="left"/>
+      <w:pPr>
+        <w:ind w:left="5040" w:hanging="360"/>
+      </w:pPr>
+    </w:lvl>
+    <w:lvl w:ilvl="7" w:tplc="40090019" w:tentative="1">
+      <w:start w:val="1"/>
+      <w:numFmt w:val="lowerLetter"/>
+      <w:lvlText w:val="%8."/>
+      <w:lvlJc w:val="left"/>
+      <w:pPr>
+        <w:ind w:left="5760" w:hanging="360"/>
+      </w:pPr>
+    </w:lvl>
+    <w:lvl w:ilvl="8" w:tplc="4009001B" w:tentative="1">
+      <w:start w:val="1"/>
+      <w:numFmt w:val="lowerRoman"/>
+      <w:lvlText w:val="%9."/>
+      <w:lvlJc w:val="right"/>
+      <w:pPr>
+        <w:ind w:left="6480" w:hanging="180"/>
+      </w:pPr>
+    </w:lvl>
+  </w:abstractNum>
+  <w:abstractNum w:abstractNumId="15" w15:restartNumberingAfterBreak="0">
     <w:nsid w:val="7BB3589C"/>
     <w:multiLevelType w:val="multilevel"/>
     <w:tmpl w:val="333E2D2C"/>
@@ -3235,31 +5110,52 @@
     </w:lvl>
   </w:abstractNum>
   <w:num w:numId="1" w16cid:durableId="181895070">
+    <w:abstractNumId w:val="8"/>
+  </w:num>
+  <w:num w:numId="2" w16cid:durableId="592783265">
+    <w:abstractNumId w:val="15"/>
+  </w:num>
+  <w:num w:numId="3" w16cid:durableId="231819060">
+    <w:abstractNumId w:val="7"/>
+  </w:num>
+  <w:num w:numId="4" w16cid:durableId="541479821">
+    <w:abstractNumId w:val="10"/>
+  </w:num>
+  <w:num w:numId="5" w16cid:durableId="168253327">
+    <w:abstractNumId w:val="5"/>
+  </w:num>
+  <w:num w:numId="6" w16cid:durableId="1844008332">
+    <w:abstractNumId w:val="12"/>
+  </w:num>
+  <w:num w:numId="7" w16cid:durableId="1839491970">
+    <w:abstractNumId w:val="2"/>
+  </w:num>
+  <w:num w:numId="8" w16cid:durableId="1083646576">
+    <w:abstractNumId w:val="9"/>
+  </w:num>
+  <w:num w:numId="9" w16cid:durableId="1404182817">
+    <w:abstractNumId w:val="11"/>
+  </w:num>
+  <w:num w:numId="10" w16cid:durableId="2137869578">
+    <w:abstractNumId w:val="13"/>
+  </w:num>
+  <w:num w:numId="11" w16cid:durableId="633297348">
+    <w:abstractNumId w:val="1"/>
+  </w:num>
+  <w:num w:numId="12" w16cid:durableId="758722489">
     <w:abstractNumId w:val="3"/>
   </w:num>
-  <w:num w:numId="2" w16cid:durableId="592783265">
-    <w:abstractNumId w:val="8"/>
-  </w:num>
-  <w:num w:numId="3" w16cid:durableId="231819060">
-    <w:abstractNumId w:val="2"/>
-  </w:num>
-  <w:num w:numId="4" w16cid:durableId="541479821">
-    <w:abstractNumId w:val="5"/>
-  </w:num>
-  <w:num w:numId="5" w16cid:durableId="168253327">
-    <w:abstractNumId w:val="1"/>
-  </w:num>
-  <w:num w:numId="6" w16cid:durableId="1844008332">
-    <w:abstractNumId w:val="7"/>
-  </w:num>
-  <w:num w:numId="7" w16cid:durableId="1839491970">
+  <w:num w:numId="13" w16cid:durableId="109709171">
     <w:abstractNumId w:val="0"/>
   </w:num>
-  <w:num w:numId="8" w16cid:durableId="1083646576">
+  <w:num w:numId="14" w16cid:durableId="464156076">
+    <w:abstractNumId w:val="6"/>
+  </w:num>
+  <w:num w:numId="15" w16cid:durableId="170724264">
     <w:abstractNumId w:val="4"/>
   </w:num>
-  <w:num w:numId="9" w16cid:durableId="1404182817">
-    <w:abstractNumId w:val="6"/>
+  <w:num w:numId="16" w16cid:durableId="1358238200">
+    <w:abstractNumId w:val="14"/>
   </w:num>
 </w:numbering>
 </file>
@@ -3692,7 +5588,6 @@
     <w:next w:val="Normal"/>
     <w:link w:val="Heading2Char"/>
     <w:uiPriority w:val="9"/>
-    <w:semiHidden/>
     <w:unhideWhenUsed/>
     <w:qFormat/>
     <w:rsid w:val="000C6D89"/>
@@ -3867,6 +5762,7 @@
   <w:style w:type="character" w:default="1" w:styleId="DefaultParagraphFont">
     <w:name w:val="Default Paragraph Font"/>
     <w:uiPriority w:val="1"/>
+    <w:semiHidden/>
     <w:unhideWhenUsed/>
   </w:style>
   <w:style w:type="table" w:default="1" w:styleId="TableNormal">
@@ -3908,7 +5804,6 @@
     <w:basedOn w:val="DefaultParagraphFont"/>
     <w:link w:val="Heading2"/>
     <w:uiPriority w:val="9"/>
-    <w:semiHidden/>
     <w:rsid w:val="000C6D89"/>
     <w:rPr>
       <w:rFonts w:asciiTheme="majorHAnsi" w:eastAsiaTheme="majorEastAsia" w:hAnsiTheme="majorHAnsi" w:cstheme="majorBidi"/>
@@ -4179,6 +6074,21 @@
       <w:color w:val="2F5496" w:themeColor="accent1" w:themeShade="BF"/>
       <w:spacing w:val="5"/>
     </w:rPr>
+  </w:style>
+  <w:style w:type="character" w:customStyle="1" w:styleId="fld">
+    <w:name w:val="fld"/>
+    <w:basedOn w:val="DefaultParagraphFont"/>
+    <w:rsid w:val="001F0B06"/>
+  </w:style>
+  <w:style w:type="character" w:customStyle="1" w:styleId="op">
+    <w:name w:val="op"/>
+    <w:basedOn w:val="DefaultParagraphFont"/>
+    <w:rsid w:val="001F0B06"/>
+  </w:style>
+  <w:style w:type="character" w:customStyle="1" w:styleId="val">
+    <w:name w:val="val"/>
+    <w:basedOn w:val="DefaultParagraphFont"/>
+    <w:rsid w:val="001F0B06"/>
   </w:style>
 </w:styles>
 </file>

</xml_diff>